<commit_message>
rozwinięcie szkicu Gui, filmik i config wzorcowo
zostało do napisania moze z 2 strony i wrzucić obrazki
</commit_message>
<xml_diff>
--- a/Gui.docx
+++ b/Gui.docx
@@ -52,15 +52,7 @@
         <w:t>QT</w:t>
       </w:r>
       <w:r>
-        <w:t xml:space="preserve"> to zestaw bibliotek dedykowanych dla m.in. języka </w:t>
-      </w:r>
-      <w:proofErr w:type="gramStart"/>
-      <w:r>
-        <w:t>C++  pozwalający</w:t>
-      </w:r>
-      <w:proofErr w:type="gramEnd"/>
-      <w:r>
-        <w:t xml:space="preserve"> na tworzenie zaawansowanych interfejsów użytkownika. </w:t>
+        <w:t xml:space="preserve"> to zestaw bibliotek dedykowanych dla m.in. języka C++  pozwalający na tworzenie zaawansowanych interfejsów użytkownika. </w:t>
       </w:r>
       <w:r>
         <w:rPr>
@@ -71,7 +63,6 @@
       <w:r>
         <w:t xml:space="preserve"> zawiera również elementy pozwalające na obsługę procesów, sieci i grafiki trójwymiarowej a także integrację z bazami danych, posiada także narzędzia pozwalające na przeprowadzenie lokalizacji dla innych wersji językowych programu. Wykorzystane narzędzia zostały szczegółowo omówione w części pracy poświęconej graficznemu interfejsowi użytkownika. Wybór bibliotek </w:t>
       </w:r>
-      <w:proofErr w:type="gramStart"/>
       <w:r>
         <w:rPr>
           <w:i/>
@@ -79,11 +70,7 @@
         <w:t>QT</w:t>
       </w:r>
       <w:r>
-        <w:t xml:space="preserve"> jako</w:t>
-      </w:r>
-      <w:proofErr w:type="gramEnd"/>
-      <w:r>
-        <w:t xml:space="preserve"> narzędzia do tworzenia </w:t>
+        <w:t xml:space="preserve"> jako narzędzia do tworzenia </w:t>
       </w:r>
       <w:r>
         <w:rPr>
@@ -94,52 +81,14 @@
       <w:r>
         <w:t xml:space="preserve"> (</w:t>
       </w:r>
-      <w:proofErr w:type="spellStart"/>
       <w:r>
         <w:rPr>
           <w:i/>
         </w:rPr>
-        <w:t>graphic</w:t>
-      </w:r>
-      <w:proofErr w:type="spellEnd"/>
-      <w:r>
-        <w:rPr>
-          <w:i/>
-        </w:rPr>
-        <w:t xml:space="preserve"> </w:t>
-      </w:r>
-      <w:proofErr w:type="spellStart"/>
-      <w:r>
-        <w:rPr>
-          <w:i/>
-        </w:rPr>
-        <w:t>user</w:t>
-      </w:r>
-      <w:proofErr w:type="spellEnd"/>
-      <w:r>
-        <w:rPr>
-          <w:i/>
-        </w:rPr>
-        <w:t xml:space="preserve"> </w:t>
-      </w:r>
-      <w:proofErr w:type="spellStart"/>
-      <w:r>
-        <w:rPr>
-          <w:i/>
-        </w:rPr>
-        <w:t>interface</w:t>
-      </w:r>
-      <w:proofErr w:type="spellEnd"/>
-      <w:r>
-        <w:t xml:space="preserve">) był niejako oczywisty ze względu na fakt, iż VLC wykorzystuje jako QT jako jeden z podstawowych interfejsów użytkownika w odtwarzaczu podstawowym. Kluczowa była także opinia Jean-Baptiste </w:t>
-      </w:r>
-      <w:proofErr w:type="spellStart"/>
-      <w:r>
-        <w:t>Kempfa</w:t>
-      </w:r>
-      <w:proofErr w:type="spellEnd"/>
-      <w:r>
-        <w:t xml:space="preserve"> jednego z autor</w:t>
+        <w:t>graphic user interface</w:t>
+      </w:r>
+      <w:r>
+        <w:t>) był niejako oczywisty ze względu na fakt, iż VLC wykorzystuje jako QT jako jeden z podstawowych interfejsów użytkownika w odtwarzaczu podstawowym. Kluczowa była także opinia Jean-Baptiste Kempfa jednego z autor</w:t>
       </w:r>
       <w:r>
         <w:t xml:space="preserve">ów i moderatorów biblioteki VLC, a także prezydenta i administratora forum jej poświęconego. </w:t>
@@ -154,49 +103,13 @@
         <w:ind w:firstLine="708"/>
       </w:pPr>
       <w:r>
-        <w:t xml:space="preserve">QT </w:t>
-      </w:r>
-      <w:proofErr w:type="spellStart"/>
-      <w:r>
-        <w:t>Creator</w:t>
-      </w:r>
-      <w:proofErr w:type="spellEnd"/>
-      <w:r>
-        <w:t xml:space="preserve"> jedno z narzędzi udostępnianych w ramach zestawu bibliotek QT. Jest to kolejne użyte w pracy środowisko programistyczne pozwalające nie tylko na edycje kodu źródłowego, ale także (w narzędziu QT Designer</w:t>
+        <w:t>QT Creator jedno z narzędzi udostępnianych w ramach zestawu bibliotek QT. Jest to kolejne użyte w pracy środowisko programistyczne pozwalające nie tylko na edycje kodu źródłowego, ale także (w narzędziu QT Designer</w:t>
       </w:r>
       <w:r>
         <w:t>) na projektowanie graficznego interfejsu użytkowania w okienkowym</w:t>
       </w:r>
       <w:r>
-        <w:t xml:space="preserve"> edytorze za pomocą widżetów z biblioteki QT. Za pomocą dodatkowych narzędzi </w:t>
-      </w:r>
-      <w:proofErr w:type="spellStart"/>
-      <w:r>
-        <w:t>uic</w:t>
-      </w:r>
-      <w:proofErr w:type="spellEnd"/>
-      <w:r>
-        <w:t xml:space="preserve"> i moc każda klasa korzystająca z sygnałów i slotów QT (reprezentująca element GUI) otrzymuje dodatkowe pliki *.</w:t>
-      </w:r>
-      <w:proofErr w:type="spellStart"/>
-      <w:proofErr w:type="gramStart"/>
-      <w:r>
-        <w:t>cpp</w:t>
-      </w:r>
-      <w:proofErr w:type="spellEnd"/>
-      <w:proofErr w:type="gramEnd"/>
-      <w:r>
-        <w:t xml:space="preserve"> i *.</w:t>
-      </w:r>
-      <w:proofErr w:type="spellStart"/>
-      <w:proofErr w:type="gramStart"/>
-      <w:r>
-        <w:t>ui</w:t>
-      </w:r>
-      <w:proofErr w:type="spellEnd"/>
-      <w:proofErr w:type="gramEnd"/>
-      <w:r>
-        <w:t xml:space="preserve"> reprezentujące </w:t>
+        <w:t xml:space="preserve"> edytorze za pomocą widżetów z biblioteki QT. Za pomocą dodatkowych narzędzi uic i moc każda klasa korzystająca z sygnałów i slotów QT (reprezentująca element GUI) otrzymuje dodatkowe pliki *.cpp i *.ui reprezentujące </w:t>
       </w:r>
       <w:r>
         <w:t>rozmieszczenia okien, ustawienia grafiki, standardowe zdarzenia i przypisane do nich metody.</w:t>
@@ -208,64 +121,16 @@
         <w:ind w:firstLine="708"/>
       </w:pPr>
       <w:r>
-        <w:t xml:space="preserve">VLC-QT darmowa biblioteka autorstwa </w:t>
-      </w:r>
-      <w:proofErr w:type="spellStart"/>
-      <w:r>
-        <w:t>Tadej</w:t>
-      </w:r>
-      <w:proofErr w:type="spellEnd"/>
-      <w:r>
-        <w:t xml:space="preserve"> </w:t>
-      </w:r>
-      <w:proofErr w:type="spellStart"/>
-      <w:r>
-        <w:t>Novaka</w:t>
-      </w:r>
-      <w:proofErr w:type="spellEnd"/>
-      <w:r>
-        <w:t xml:space="preserve"> służąca do połączenia bibliotek QT z biblioteką </w:t>
-      </w:r>
-      <w:proofErr w:type="spellStart"/>
-      <w:r>
-        <w:t>libvlc</w:t>
-      </w:r>
-      <w:proofErr w:type="spellEnd"/>
-      <w:r>
-        <w:t xml:space="preserve">. Pozwala ona na stworzenie prostego odtwarzacza wraz z dowolnym interfejsem pozwalającym na kontrolowanie odtwarzania. </w:t>
+        <w:t xml:space="preserve">VLC-QT darmowa biblioteka autorstwa Tadej Novaka służąca do połączenia bibliotek QT z biblioteką libvlc. Pozwala ona na stworzenie prostego odtwarzacza wraz z dowolnym interfejsem pozwalającym na kontrolowanie odtwarzania. </w:t>
       </w:r>
       <w:r>
         <w:t xml:space="preserve">VLC-QT </w:t>
       </w:r>
       <w:r>
-        <w:t xml:space="preserve">nakrywa metody i klasy upraszczając użycie </w:t>
-      </w:r>
-      <w:proofErr w:type="spellStart"/>
-      <w:r>
-        <w:t>libvlc</w:t>
-      </w:r>
-      <w:proofErr w:type="spellEnd"/>
-      <w:r>
-        <w:t xml:space="preserve"> w oknach QT. Ze względu na ograniczenia spowodowane przez użycie interfejsu </w:t>
-      </w:r>
-      <w:proofErr w:type="spellStart"/>
-      <w:r>
-        <w:t>imem</w:t>
-      </w:r>
-      <w:proofErr w:type="spellEnd"/>
-      <w:r>
-        <w:t xml:space="preserve"> do wczytywanie klatek nieskompresowanych sekwencji wideo, użycie VLC-QT zostało ograniczone </w:t>
-      </w:r>
-      <w:r>
-        <w:t xml:space="preserve">do użycia widżetu wideo dającego większe możliwości niż standardowe </w:t>
-      </w:r>
-      <w:proofErr w:type="spellStart"/>
-      <w:r>
-        <w:t>QFrame</w:t>
-      </w:r>
-      <w:proofErr w:type="spellEnd"/>
-      <w:r>
-        <w:t>.</w:t>
+        <w:t xml:space="preserve">nakrywa metody i klasy upraszczając użycie libvlc w oknach QT. Ze względu na ograniczenia spowodowane przez użycie interfejsu imem do wczytywanie klatek nieskompresowanych sekwencji wideo, użycie VLC-QT zostało ograniczone </w:t>
+      </w:r>
+      <w:r>
+        <w:t>do użycia widżetu wideo dającego większe możliwości niż standardowe QFrame.</w:t>
       </w:r>
     </w:p>
     <w:p>
@@ -281,61 +146,17 @@
       </w:r>
     </w:p>
     <w:p>
-      <w:r>
-        <w:t xml:space="preserve">Przed przystąpieniem do pracy z bibliotekami QT należy skonfigurować środowisko programistyczne. Ponieważ projekt został stworzony w środowisku </w:t>
-      </w:r>
-      <w:proofErr w:type="spellStart"/>
-      <w:r>
-        <w:t>CLion</w:t>
-      </w:r>
-      <w:proofErr w:type="spellEnd"/>
-      <w:r>
-        <w:t xml:space="preserve"> opartym na </w:t>
-      </w:r>
-      <w:proofErr w:type="spellStart"/>
-      <w:r>
-        <w:t>cmake</w:t>
-      </w:r>
-      <w:proofErr w:type="spellEnd"/>
-      <w:r>
-        <w:t xml:space="preserve"> należało </w:t>
-      </w:r>
-      <w:r>
-        <w:t>zmodyfikować plik skrypt konfiguracyjny, dodają do linkera ścieżki do uprzednio zainstalowanej biblioteki QT. Dla poprawnego działania narzędzi biblioteki, a także do automatycznej generacji koniecznych do kompilacji plików *.</w:t>
-      </w:r>
-      <w:proofErr w:type="spellStart"/>
-      <w:proofErr w:type="gramStart"/>
-      <w:r>
-        <w:t>ui</w:t>
-      </w:r>
-      <w:proofErr w:type="spellEnd"/>
-      <w:proofErr w:type="gramEnd"/>
-      <w:r>
-        <w:t xml:space="preserve"> oraz </w:t>
-      </w:r>
-      <w:proofErr w:type="spellStart"/>
-      <w:r>
-        <w:t>ui</w:t>
-      </w:r>
-      <w:proofErr w:type="spellEnd"/>
-      <w:r>
-        <w:t>_*.</w:t>
-      </w:r>
-      <w:proofErr w:type="gramStart"/>
-      <w:r>
-        <w:t>h</w:t>
-      </w:r>
-      <w:proofErr w:type="gramEnd"/>
-      <w:r>
-        <w:t xml:space="preserve"> należy w skrypcie </w:t>
-      </w:r>
-      <w:proofErr w:type="spellStart"/>
-      <w:r>
-        <w:t>CMakeLists</w:t>
-      </w:r>
-      <w:proofErr w:type="spellEnd"/>
-      <w:r>
-        <w:t xml:space="preserve"> uruchomić następujące parametry:</w:t>
+      <w:pPr>
+        <w:ind w:firstLine="708"/>
+      </w:pPr>
+      <w:r>
+        <w:t xml:space="preserve">Przed przystąpieniem do pracy z bibliotekami QT należy skonfigurować środowisko programistyczne. Ponieważ projekt został stworzony w środowisku CLion opartym na cmake należało </w:t>
+      </w:r>
+      <w:r>
+        <w:t>zmodyfikować plik skrypt konfiguracyjny, dodają do linkera ścieżki do uprzednio zainstalowanej biblioteki QT. Dla poprawnego działania narzędzi biblioteki, a także do automatycznej generacji koniecznych do kompilacji plików *.ui oraz ui</w:t>
+      </w:r>
+      <w:r>
+        <w:t>_*.h należy w skrypcie CMakeLists uruchomić następujące parametry:</w:t>
       </w:r>
     </w:p>
     <w:p>
@@ -348,7 +169,7 @@
           <w:lang w:eastAsia="pl-PL"/>
         </w:rPr>
         <w:drawing>
-          <wp:inline distT="0" distB="0" distL="0" distR="0" wp14:anchorId="6C4E45C5" wp14:editId="56805A5B">
+          <wp:inline distT="0" distB="0" distL="0" distR="0" wp14:anchorId="60804CF1" wp14:editId="3514B2B6">
             <wp:extent cx="3067050" cy="923925"/>
             <wp:effectExtent l="0" t="0" r="0" b="9525"/>
             <wp:docPr id="1" name="Obraz 1"/>
@@ -363,7 +184,7 @@
                     <pic:cNvPicPr/>
                   </pic:nvPicPr>
                   <pic:blipFill>
-                    <a:blip r:embed="rId5"/>
+                    <a:blip r:embed="rId7"/>
                     <a:stretch>
                       <a:fillRect/>
                     </a:stretch>
@@ -387,112 +208,70 @@
     <w:p/>
     <w:p>
       <w:r>
-        <w:t xml:space="preserve">Podstawowe połączenie </w:t>
-      </w:r>
-      <w:proofErr w:type="spellStart"/>
-      <w:r>
-        <w:t>vlc</w:t>
-      </w:r>
-      <w:proofErr w:type="spellEnd"/>
-      <w:r>
-        <w:t xml:space="preserve"> z </w:t>
-      </w:r>
-      <w:proofErr w:type="spellStart"/>
-      <w:r>
-        <w:t>qt</w:t>
-      </w:r>
-      <w:proofErr w:type="spellEnd"/>
+        <w:t xml:space="preserve">Podstawowe połączenie vlc z qt </w:t>
+      </w:r>
+    </w:p>
+    <w:p>
+      <w:r>
+        <w:tab/>
+        <w:t>Odtwarzacz wideo libv</w:t>
+      </w:r>
+      <w:r>
+        <w:t>lc_media_player posiada domyślny</w:t>
+      </w:r>
+      <w:r>
+        <w:t xml:space="preserve"> interfejs</w:t>
+      </w:r>
+      <w:r>
+        <w:t xml:space="preserve"> (w zależności od ustawień może być oparty o QT) jednakże interfejsu tego nie można w żaden sposób modyfikować. </w:t>
+      </w:r>
+      <w:r>
+        <w:t>Dlatego też do modyfikowania interfejsu odtwarzacza</w:t>
+      </w:r>
+      <w:r>
+        <w:t xml:space="preserve"> należy stworzyć własny widżet wideo. Aby to uczynić w najbardziej podstawowy sposób należy utworzyć klasę dziedziczącą z QWidget, a następnie utworzyć w niej obiekt typu QFrame, który następnie należy połączyć z odtwarzaczem </w:t>
+      </w:r>
+      <w:r>
+        <w:t xml:space="preserve">za pomocą metody libvlc_media_player_set_xwindow(), która za argumenty przyjmuje utworzoną wcześniej instancje libvlc_media_player, a także identyfikator okna, który uzyskujemy wołając metodę winId() na obiekcie okna.  Następnie można uruchamiać i kończyć wideo tak samo jak robiono to dotychczas bez dodatkowego interfejsu, pamiętając o tym, że nie wolno zniszczyć obiektu </w:t>
+      </w:r>
+      <w:r>
+        <w:t>okna, do którego</w:t>
+      </w:r>
+      <w:r>
+        <w:t xml:space="preserve"> przypisany jest odtwarzacz wideo. Standardowy obiekt QFrame możemy modyfikować nadając mu zależne od nas wymiary, czy też umieszczając go w layoucie w wybranym przez siebie miejscu otaczając dowolnymi obiektami dodając np. paski do sterowania głośnością.</w:t>
+      </w:r>
       <w:r>
         <w:t xml:space="preserve"> </w:t>
       </w:r>
-    </w:p>
-    <w:p>
-      <w:r>
-        <w:tab/>
-        <w:t xml:space="preserve">Odtwarzacz wideo </w:t>
-      </w:r>
-      <w:proofErr w:type="spellStart"/>
-      <w:r>
-        <w:t>libv</w:t>
-      </w:r>
-      <w:r>
-        <w:t>lc_media_player</w:t>
-      </w:r>
-      <w:proofErr w:type="spellEnd"/>
-      <w:r>
-        <w:t xml:space="preserve"> posiada domyślny</w:t>
-      </w:r>
-      <w:r>
-        <w:t xml:space="preserve"> interfejs</w:t>
-      </w:r>
-      <w:r>
-        <w:t xml:space="preserve"> (w zależności od ustawień może być oparty o QT) jednakże interfejsu tego nie można w żaden sposób modyfikować. </w:t>
-      </w:r>
-      <w:r>
-        <w:t>Dlatego też do modyfikowania interfejsu odtwarzacza</w:t>
-      </w:r>
-      <w:r>
-        <w:t xml:space="preserve"> należy stworzyć własny widżet wideo. Aby to uczynić w najbardziej podstawowy sposób należy utworzyć klasę dziedziczącą z </w:t>
-      </w:r>
-      <w:proofErr w:type="spellStart"/>
-      <w:r>
-        <w:t>QWidget</w:t>
-      </w:r>
-      <w:proofErr w:type="spellEnd"/>
-      <w:r>
-        <w:t xml:space="preserve">, a następnie utworzyć w niej obiekt typu </w:t>
-      </w:r>
-      <w:proofErr w:type="spellStart"/>
-      <w:r>
-        <w:t>QFrame</w:t>
-      </w:r>
-      <w:proofErr w:type="spellEnd"/>
-      <w:r>
-        <w:t xml:space="preserve">, który następnie należy połączyć z odtwarzaczem </w:t>
-      </w:r>
-      <w:r>
-        <w:t xml:space="preserve">za pomocą metody </w:t>
-      </w:r>
-      <w:proofErr w:type="spellStart"/>
-      <w:r>
-        <w:t>libvlc_media_player_set_xwindow</w:t>
-      </w:r>
-      <w:proofErr w:type="spellEnd"/>
-      <w:r>
-        <w:t xml:space="preserve">(), która za argumenty przyjmuje utworzoną wcześniej instancje </w:t>
-      </w:r>
-      <w:proofErr w:type="spellStart"/>
-      <w:r>
-        <w:t>libvlc_media_player</w:t>
-      </w:r>
-      <w:proofErr w:type="spellEnd"/>
-      <w:r>
-        <w:t xml:space="preserve">, a także identyfikator okna, który uzyskujemy wołając metodę </w:t>
-      </w:r>
-      <w:proofErr w:type="spellStart"/>
-      <w:r>
-        <w:t>winId</w:t>
-      </w:r>
-      <w:proofErr w:type="spellEnd"/>
-      <w:r>
-        <w:t xml:space="preserve">() na obiekcie okna.  Następnie można uruchamiać i kończyć wideo tak samo jak robiono to dotychczas bez dodatkowego interfejsu, pamiętając o tym, że nie wolno zniszczyć obiektu </w:t>
-      </w:r>
-      <w:r>
-        <w:t>okna, do którego</w:t>
-      </w:r>
-      <w:r>
-        <w:t xml:space="preserve"> przypisany jest odtwarzacz wideo. Standardowy obiekt </w:t>
-      </w:r>
-      <w:proofErr w:type="spellStart"/>
-      <w:r>
-        <w:t>QFrame</w:t>
-      </w:r>
-      <w:proofErr w:type="spellEnd"/>
-      <w:r>
-        <w:t xml:space="preserve"> możemy modyfikować nadając mu zależne od nas wymiary, czy też umieszczając go w layoucie w wybranym przez siebie miejscu otaczając dowolnymi obiektami dodając np. paski do sterowania głośnością.</w:t>
-      </w:r>
-      <w:r>
-        <w:t xml:space="preserve"> Jednak ze względu na konieczność otwierania i zamykanie widżetu wideo, a także stworzenia paneli do oceniania i prowadzenia testera zastosowano inne podejście.</w:t>
+      <w:r>
+        <w:t>Kolejnym krokiem powinno być</w:t>
+      </w:r>
+      <w:r>
+        <w:t xml:space="preserve"> wywołanie w głównej funkcji main() programu utworzenie obiektu klasy QApplication, którego konstruktor przyjmuje standardowe argumenty programu. QApplication to klasa służąca do zarządzania aplikacją okienkową, a także podstawowymi opcjami takimi jak np. rozmiary okna podstawowego czy ustawienie trybu pełnoekranowego. Ważną rolą jest także możliwość przenoszenia argumentów i sygnałów sterujących do dalszych paneli programu. Następnym krokiem jest </w:t>
+      </w:r>
+      <w:r>
+        <w:t>powołanie do życia obiektu klasy macierzystej za pomocą jej konstruktora.</w:t>
+      </w:r>
+      <w:r>
+        <w:t xml:space="preserve"> Standardowy konstruktor klasy dziedziczącej z QWidget nie posiada dodatkowych parametrów, jednakże warto go przeciążyć i przekazać mu argumenty programu, aby następnie przekazać je do konstruktora instancji VLC, jeżeli to konieczne.</w:t>
+      </w:r>
+      <w:r>
+        <w:t xml:space="preserve"> Stworzony widżet należy wyświetlić metodą show().</w:t>
+      </w:r>
+      <w:r>
+        <w:t xml:space="preserve"> </w:t>
+      </w:r>
+      <w:r>
+        <w:t>Z</w:t>
+      </w:r>
+      <w:r>
+        <w:t xml:space="preserve">e względu na konieczność otwierania i zamykanie widżetu wideo, a także stworzenia paneli do oceniania i prowadzenia testera zastosowano </w:t>
+      </w:r>
+      <w:r>
+        <w:t>bardziej zaawansowane</w:t>
+      </w:r>
+      <w:r>
+        <w:t xml:space="preserve"> podejście.</w:t>
       </w:r>
     </w:p>
     <w:p/>
@@ -507,6 +286,9 @@
       </w:r>
     </w:p>
     <w:p>
+      <w:pPr>
+        <w:ind w:firstLine="708"/>
+      </w:pPr>
       <w:r>
         <w:t>Ze względu na siln</w:t>
       </w:r>
@@ -523,43 +305,648 @@
         <w:t xml:space="preserve">końcowa wersja powinna korespondować z </w:t>
       </w:r>
       <w:r>
-        <w:t xml:space="preserve">opracowanymi scenariuszami pozwalając na ich przeprowadzenie) postanowiono zaprojektować interfejsy dedykowane do konkretnych scenariuszy dopiero po ich określeniu. Ponieważ zdecydowano się na standardowe metody ACR, PC oraz menu z wyborem filmów postanowiono opracować GUI oparte o modułowe panele podmieniane automatycznie w zależności od wybranej konfiguracji testów. </w:t>
+        <w:t xml:space="preserve">opracowanymi scenariuszami pozwalając na ich przeprowadzenie) postanowiono zaprojektować interfejsy dedykowane do konkretnych scenariuszy dopiero po ich </w:t>
+      </w:r>
+      <w:r>
+        <w:lastRenderedPageBreak/>
+        <w:t xml:space="preserve">określeniu. Ponieważ zdecydowano się na standardowe metody ACR, PC oraz menu z wyborem filmów postanowiono opracować GUI oparte o modułowe panele podmieniane automatycznie w zależności od wybranej konfiguracji testów. </w:t>
       </w:r>
     </w:p>
     <w:p/>
-    <w:p>
-      <w:r>
-        <w:t>Projekt Gui</w:t>
-      </w:r>
-    </w:p>
     <w:p/>
     <w:p>
       <w:r>
         <w:t>Stworzony Interfejs</w:t>
       </w:r>
+    </w:p>
+    <w:p/>
+    <w:p>
+      <w:pPr>
+        <w:ind w:firstLine="708"/>
+      </w:pPr>
+      <w:r>
+        <w:t xml:space="preserve">Interfejs użytkownika wykonano za pomocą środowiska QT Creator w narzędziu QT Designer pozwalającym na wstawianie komponentów GUI w trybie okienkowym. Ułatwiło to edycje i umiejscowienie elementów dokładnie w tych miejscach w których zamierzano. Całość została ponownie zaimportowana do środowiska CLion głównie ze względu na wygodę i przyzwyczajenie do tego środowiska, dającego większe możliwości debugowania, zwłaszcza przy zaimportowanej bibliotece libvlc. </w:t>
+      </w:r>
+    </w:p>
+    <w:p>
+      <w:pPr>
+        <w:ind w:firstLine="708"/>
+      </w:pPr>
+      <w:r>
+        <w:t xml:space="preserve">Projektując interfejs kierowano się jego funkcjonalnością. Ze względu na konieczność użytkowania </w:t>
+      </w:r>
+      <w:r>
+        <w:t xml:space="preserve">aplikacji zarówno przez administratora testów jak i przez testera należało stworzyć rozdzielne panele testerki i administracyjny. Użytkownik staje przed wyborem czy zamierza konfigurować testy czy też jest testerem i chce je uruchomić. </w:t>
+      </w:r>
+      <w:r>
+        <w:t xml:space="preserve"> </w:t>
+      </w:r>
+    </w:p>
+    <w:p/>
+    <w:p>
+      <w:r>
+        <w:t>[Obrazek</w:t>
+      </w:r>
+      <w:r>
+        <w:t xml:space="preserve"> z main</w:t>
+      </w:r>
+      <w:r>
+        <w:t>]</w:t>
+      </w:r>
+    </w:p>
+    <w:p/>
+    <w:p>
+      <w:pPr>
+        <w:ind w:firstLine="708"/>
+      </w:pPr>
+      <w:r>
+        <w:t>Panel, który widzimy n</w:t>
+      </w:r>
+      <w:r>
+        <w:t xml:space="preserve">a powyższym zrzucie ekranu </w:t>
+      </w:r>
+      <w:r>
+        <w:t xml:space="preserve">jest obiektem typu MainWindow. </w:t>
+      </w:r>
+      <w:r>
+        <w:t xml:space="preserve"> MainWindow to klasa stworzona jako główne okno aplikacji, klasa dziedziczy z QMainWindow, klasy QT wersji 5 udostępniającej szereg metod to sterowania aplikacją, dziedziczącą z klasy QWidget. Ponieważ obiekt mainWindow jest tworzony w głównej funkcji programu </w:t>
+      </w:r>
+      <w:r>
+        <w:t xml:space="preserve">w konstruktorze dodano parametry wysokości i szerokości okna pobrane uprzednio z ustawień ekranu systemowego. Pobieranie rozdzielczości ekranu odbywa się za pomocą dostarczanych w bibliotece QT klas QScreen i QRect. Pierwsza z nich to typ wskaźnika, który za pomocą metody primaryScreen() z klasy QApplication, zostaje ustawiony na obiekt reprezentujący podstawowy ekran w systemie. Następnie za pomocą metody availableGeometry() zostają pobrane jego wysokość i szerokość, następnie przekazane do </w:t>
+      </w:r>
+      <w:r>
+        <w:t>m</w:t>
+      </w:r>
+      <w:r>
+        <w:t>ain</w:t>
+      </w:r>
+      <w:r>
+        <w:t>Window</w:t>
+      </w:r>
+      <w:r>
+        <w:t>.</w:t>
+      </w:r>
+      <w:r>
+        <w:t xml:space="preserve"> Konstruktor MainWindow wymusza maksymalizacje okna na ekranie za pomocą metody </w:t>
+      </w:r>
+      <w:r>
+        <w:rPr>
+          <w:rStyle w:val="pl-c1"/>
+        </w:rPr>
+        <w:t>showFullScreen</w:t>
+      </w:r>
+      <w:r>
+        <w:t xml:space="preserve">(), a także tworzy </w:t>
+      </w:r>
+      <w:r>
+        <w:t>przy pomocy słowa kluczowego new</w:t>
+      </w:r>
+      <w:r>
+        <w:t xml:space="preserve"> </w:t>
+      </w:r>
+      <w:r>
+        <w:t>p</w:t>
+      </w:r>
+      <w:r>
+        <w:t xml:space="preserve">usty obiekt typu </w:t>
+      </w:r>
+      <w:r>
+        <w:rPr>
+          <w:rStyle w:val="pl-c1"/>
+        </w:rPr>
+        <w:t>PlayerConfigurationsHandler</w:t>
+      </w:r>
+      <w:r>
+        <w:t>()</w:t>
+      </w:r>
+      <w:r>
+        <w:t xml:space="preserve">, który </w:t>
+      </w:r>
+      <w:r>
+        <w:t>został</w:t>
+      </w:r>
+      <w:r>
+        <w:t xml:space="preserve"> omówiony przy okazji obsługi konfiguracji. Na zrzucie ekranu widoczne są dwa p</w:t>
+      </w:r>
+      <w:r>
+        <w:t xml:space="preserve">rzyciski </w:t>
+      </w:r>
+      <w:r>
+        <w:t>czyli obiekty</w:t>
+      </w:r>
+      <w:r>
+        <w:t xml:space="preserve"> </w:t>
+      </w:r>
+      <w:r>
+        <w:t xml:space="preserve">typu QPushButton. </w:t>
+      </w:r>
+      <w:r>
+        <w:t xml:space="preserve">Zostały one umieszczone na środku ekranu przy pomocy linii zakotwiczających przyciski w szablonie, co pozwoliło utrzymać je na swoim miejscu dla różnych rozdzielczości. </w:t>
+      </w:r>
+    </w:p>
+    <w:p>
+      <w:pPr>
+        <w:ind w:firstLine="708"/>
+      </w:pPr>
+      <w:r>
+        <w:t xml:space="preserve">Przyciski typu </w:t>
+      </w:r>
+      <w:r>
+        <w:t xml:space="preserve">QPushButton to standardowe przyciski z biblioteki QT, poza szerokimi możliwościami związanymi z geometrią, czyli położeniem i wymiarami </w:t>
+      </w:r>
+      <w:r>
+        <w:t xml:space="preserve">dostarczają szereg metod pozwalających na interakcje z użytkownikiem. Jedną z tych metod jest metoda </w:t>
+      </w:r>
+      <w:r>
+        <w:rPr>
+          <w:rStyle w:val="pl-en"/>
+        </w:rPr>
+        <w:t>on_pushButton_clicked</w:t>
+      </w:r>
+      <w:r>
+        <w:t>()</w:t>
+      </w:r>
+      <w:r>
+        <w:t xml:space="preserve">, która jest wyzwalana w momencie naciśnięcia na aktywny obszar przycisku. W przypadku MainWindow zaimplementowano dwie takie metody (do każdego z przycisków osobną). Pierwsza z nich uruchamia panel administracyjny odbywa się to w następujący sposób. Tworzony jest nowy obiekt typu AdminPanel, następnie na ty obiekcie wołane są kolejno </w:t>
+      </w:r>
+      <w:r>
+        <w:lastRenderedPageBreak/>
+        <w:t xml:space="preserve">metody show(), activateWindow() oraz topLevelWidget(), pozwala to na wyciągnięcie powstałego panelu administracyjnego na wierzch oraz nadanie mu aktywności. Konstruktor AdminPanel przyjmuje jako parametr wskaźnik na wspomniany </w:t>
+      </w:r>
+      <w:r>
+        <w:t xml:space="preserve">obiekt typu </w:t>
+      </w:r>
+      <w:r>
+        <w:rPr>
+          <w:rStyle w:val="pl-c1"/>
+        </w:rPr>
+        <w:t>PlayerConfigurationsHandler</w:t>
+      </w:r>
+      <w:r>
+        <w:rPr>
+          <w:rStyle w:val="pl-c1"/>
+        </w:rPr>
+        <w:t>, celem nadpisania pustego obiektu, obiektem przechowującym aktualnie wczytaną konfigurację.</w:t>
+      </w:r>
+    </w:p>
+    <w:p>
+      <w:r>
+        <w:t>[obrazek</w:t>
+      </w:r>
+      <w:r>
+        <w:t xml:space="preserve"> z admin</w:t>
+      </w:r>
+      <w:r>
+        <w:t>]</w:t>
+      </w:r>
+    </w:p>
+    <w:p>
+      <w:pPr>
+        <w:ind w:firstLine="708"/>
+        <w:rPr>
+          <w:rStyle w:val="pl-c1"/>
+        </w:rPr>
+      </w:pPr>
+      <w:r>
+        <w:t xml:space="preserve">Panel administracyjny widoczny na powyższym zrzucie ekranu posiada dwa przyciski z których jeden służy do zamykania go (poprzez zniszczenie obiektu za pomocą delete), a drugi uruchamia okno systemowe okno dialogowe za pomocą którego można wybrać plik konfiguracyjny. Następuje to za pomocą metody </w:t>
+      </w:r>
+      <w:r>
+        <w:rPr>
+          <w:rStyle w:val="pl-c1"/>
+        </w:rPr>
+        <w:t>getOpenFileNam</w:t>
+      </w:r>
+      <w:r>
+        <w:rPr>
+          <w:rStyle w:val="pl-c1"/>
+        </w:rPr>
+        <w:t>e() która zwraca ścieżkę do wybranego filmu w formacie QString. Q</w:t>
+      </w:r>
+      <w:r>
+        <w:rPr>
+          <w:rStyle w:val="pl-c1"/>
+        </w:rPr>
+        <w:t>S</w:t>
+      </w:r>
+      <w:r>
+        <w:rPr>
+          <w:rStyle w:val="pl-c1"/>
+        </w:rPr>
+        <w:t xml:space="preserve">tring </w:t>
+      </w:r>
+      <w:r>
+        <w:rPr>
+          <w:rStyle w:val="pl-c1"/>
+        </w:rPr>
+        <w:t xml:space="preserve">ze względu na brak koniczności użycia jest rzutowany do std::string metodą toStdString(). Następnie ścieżka do pliku konfiguracyjnego jest przekazywana jako argument w konstruktorze tworzonego obiektu </w:t>
+      </w:r>
+      <w:r>
+        <w:rPr>
+          <w:rStyle w:val="pl-c1"/>
+        </w:rPr>
+        <w:t>PlayerConfigurationsHandler</w:t>
+      </w:r>
+      <w:r>
+        <w:rPr>
+          <w:rStyle w:val="pl-c1"/>
+        </w:rPr>
+        <w:t>, konfiguracja zostaje wczytana, p</w:t>
+      </w:r>
+      <w:r>
+        <w:rPr>
+          <w:rStyle w:val="pl-c1"/>
+        </w:rPr>
+        <w:t>rzekazany</w:t>
+      </w:r>
+      <w:r>
+        <w:rPr>
+          <w:rStyle w:val="pl-c1"/>
+        </w:rPr>
+        <w:t xml:space="preserve"> z głównego okna</w:t>
+      </w:r>
+      <w:r>
+        <w:rPr>
+          <w:rStyle w:val="pl-c1"/>
+        </w:rPr>
+        <w:t xml:space="preserve"> wskaźnik</w:t>
+      </w:r>
+      <w:r>
+        <w:rPr>
+          <w:rStyle w:val="pl-c1"/>
+        </w:rPr>
+        <w:t xml:space="preserve"> zostaje ustawiony na nowo powstały obiekt, a panel administracyjny zostaje zamknięty. </w:t>
+      </w:r>
+    </w:p>
+    <w:p>
+      <w:pPr>
+        <w:rPr>
+          <w:rStyle w:val="pl-c1"/>
+        </w:rPr>
+      </w:pPr>
+    </w:p>
+    <w:p>
+      <w:pPr>
+        <w:ind w:firstLine="708"/>
+        <w:rPr>
+          <w:rStyle w:val="5yl5"/>
+        </w:rPr>
+      </w:pPr>
+      <w:r>
+        <w:rPr>
+          <w:rStyle w:val="pl-c1"/>
+        </w:rPr>
+        <w:t xml:space="preserve">Drugi z przycisków </w:t>
+      </w:r>
+      <w:r>
+        <w:rPr>
+          <w:rStyle w:val="pl-c1"/>
+        </w:rPr>
+        <w:t xml:space="preserve">MainWindow </w:t>
+      </w:r>
+      <w:r>
+        <w:rPr>
+          <w:rStyle w:val="pl-c1"/>
+        </w:rPr>
+        <w:t xml:space="preserve">jest aktywny </w:t>
+      </w:r>
+      <w:r>
+        <w:rPr>
+          <w:rStyle w:val="pl-c1"/>
+        </w:rPr>
+        <w:t xml:space="preserve">tylko w momencie, gdy wczytana jest konfiguracja. Sprawdzanie odbywa się za pomocą wywołania metody CheckConfiguration() </w:t>
+      </w:r>
+      <w:r>
+        <w:rPr>
+          <w:rStyle w:val="5yl5"/>
+        </w:rPr>
+        <w:t>z obiektu na który wskazuje playerConfigurationsHandler</w:t>
+      </w:r>
+      <w:r>
+        <w:rPr>
+          <w:rStyle w:val="5yl5"/>
+        </w:rPr>
+        <w:t xml:space="preserve">. Metoda została opisana w podrozdziale dotyczącym konfiguracji. </w:t>
+      </w:r>
+      <w:r>
+        <w:rPr>
+          <w:rStyle w:val="5yl5"/>
+        </w:rPr>
+        <w:t>Naciśnięcie na aktywny przycisk tworzy i uruchamia kolejny panel, ustawiając jego geometrie na taką samą jaka została wpisana w MainWindow, skalując go do całości ekranu. Za pomocą szeregu metod okno staje się aktywnym i pełnoekranowym. Nowo powstałe okno jest obiektem typu UserPanel.</w:t>
+      </w:r>
+    </w:p>
+    <w:p>
+      <w:pPr>
+        <w:ind w:firstLine="708"/>
+      </w:pPr>
+      <w:r>
+        <w:rPr>
+          <w:rStyle w:val="5yl5"/>
+        </w:rPr>
+        <w:t>UserPanel przyjmuje w konstruktorze parametry dotyczące wielkości ekranu (przekazywane z MainWindow) oraz wskaźnik na obiekt typu P</w:t>
+      </w:r>
+      <w:r>
+        <w:rPr>
+          <w:rStyle w:val="5yl5"/>
+        </w:rPr>
+        <w:t>layerConfigurationsHandler</w:t>
+      </w:r>
+      <w:r>
+        <w:rPr>
+          <w:rStyle w:val="5yl5"/>
+        </w:rPr>
+        <w:t xml:space="preserve"> przechowujący aktualną konfigurację.</w:t>
+      </w:r>
+      <w:r>
+        <w:rPr>
+          <w:rStyle w:val="5yl5"/>
+        </w:rPr>
+        <w:t xml:space="preserve"> Klasa UserPanel poza przekazanymi parametrami posiada również kilka istotnych pól. Jednym z nich jest wskaźnik mTimer na obiekt typu QTimer, który jest używany w konfiguracji numer 3. Klasa QTimer dostracza liczniki pozwalające na odmierzanie chwil czasowych do odświeżania interfejsów bądź uruchamiania zdarzeń w czasie. Wykorzystanie w praktyce zostanie omówione przy konkretnej konfiguracji.  Należy jednak nadmienić, że w konstruktorze klasy UserPanel zostają wybrane konkretne ustawienia obiektu typu QTimer. Typ licznika zostaje ustawiony na singleShot, oznacza to</w:t>
+      </w:r>
+      <w:r>
+        <w:rPr>
+          <w:rStyle w:val="5yl5"/>
+        </w:rPr>
+        <w:t>,</w:t>
+      </w:r>
+      <w:r>
+        <w:rPr>
+          <w:rStyle w:val="5yl5"/>
+        </w:rPr>
+        <w:t xml:space="preserve"> że przypisane zdarzenie jest uruchamiane tylko raz po upłynięciu określonej chwili. </w:t>
+      </w:r>
+      <w:r>
+        <w:rPr>
+          <w:rStyle w:val="5yl5"/>
+        </w:rPr>
+        <w:t xml:space="preserve">W konfiguracji, w której licznik jest wykorzystywany przypisana zostaje metoda StartPlayback, omówiona w dalszej części tego podrozdziału. Kolejnymi polami są dwie tablice typu bool reprezentujące stany pól wyboru służących do oceny filmów. Ich wykorzystanie zostanie omówione przy opisie systemu oceniania filmów. </w:t>
+      </w:r>
+      <w:r>
+        <w:rPr>
+          <w:rStyle w:val="5yl5"/>
+        </w:rPr>
+        <w:t xml:space="preserve">Klasa UserPanel zawiera również numer aktualnie odtwarzanego filmu, oraz pole typu string przechowujące wyniki testów gotowe do zapisania w pliku tekstowym z wynikami. </w:t>
+      </w:r>
+      <w:r>
+        <w:rPr>
+          <w:rStyle w:val="5yl5"/>
+        </w:rPr>
+        <w:t xml:space="preserve">Klasa zawiera także cztery widżety: startWidget, ratingWidget, </w:t>
+      </w:r>
+      <w:r>
+        <w:rPr>
+          <w:rStyle w:val="5yl5"/>
+        </w:rPr>
+        <w:t>ratingWidget</w:t>
+      </w:r>
+      <w:r>
+        <w:rPr>
+          <w:rStyle w:val="5yl5"/>
+        </w:rPr>
+        <w:t xml:space="preserve">_2 oraz </w:t>
+      </w:r>
+      <w:r>
+        <w:t>chooseMovieWidget</w:t>
+      </w:r>
+      <w:r>
+        <w:t>.</w:t>
+      </w:r>
+      <w:r>
+        <w:t xml:space="preserve"> </w:t>
+      </w:r>
+    </w:p>
+    <w:p>
+      <w:pPr>
+        <w:rPr>
+          <w:rStyle w:val="5yl5"/>
+        </w:rPr>
+      </w:pPr>
+    </w:p>
+    <w:p>
+      <w:pPr>
+        <w:rPr>
+          <w:rStyle w:val="5yl5"/>
+        </w:rPr>
+      </w:pPr>
+      <w:r>
+        <w:rPr>
+          <w:rStyle w:val="5yl5"/>
+        </w:rPr>
+        <w:t>[obrazek</w:t>
+      </w:r>
+      <w:r>
+        <w:rPr>
+          <w:rStyle w:val="5yl5"/>
+        </w:rPr>
+        <w:t xml:space="preserve"> z start</w:t>
+      </w:r>
+      <w:r>
+        <w:rPr>
+          <w:rStyle w:val="5yl5"/>
+        </w:rPr>
+        <w:t>]</w:t>
+      </w:r>
+    </w:p>
+    <w:p>
+      <w:pPr>
+        <w:rPr>
+          <w:rStyle w:val="5yl5"/>
+        </w:rPr>
+      </w:pPr>
+    </w:p>
+    <w:p>
+      <w:pPr>
+        <w:ind w:firstLine="708"/>
+      </w:pPr>
+      <w:r>
+        <w:rPr>
+          <w:rStyle w:val="5yl5"/>
+        </w:rPr>
+        <w:t xml:space="preserve">Widżet startowy służy podaniu imienia testera mające na celu identyfikacje, czy też odróżnienie od siebie kolejnych osób. Prośba o podanie imienia ma również na celu przywiązanie </w:t>
+      </w:r>
+      <w:r>
+        <w:rPr>
+          <w:rStyle w:val="5yl5"/>
+        </w:rPr>
+        <w:lastRenderedPageBreak/>
+        <w:t xml:space="preserve">testera do administratorów, zbudowanie swoistej relacji, daje poczucie większej odpowiedzialności za swoje wyniki niż w przypadku zupełniej aminowości. </w:t>
+      </w:r>
+      <w:r>
+        <w:rPr>
+          <w:rStyle w:val="5yl5"/>
+        </w:rPr>
+        <w:t xml:space="preserve">Po naciśnięciu na przycisk z napisem „Rozpocznij test” wywołana zostaje metoda </w:t>
+      </w:r>
+      <w:r>
+        <w:rPr>
+          <w:rStyle w:val="pl-en"/>
+        </w:rPr>
+        <w:t>on_pushButton_clicked</w:t>
+      </w:r>
+      <w:r>
+        <w:t>()</w:t>
+      </w:r>
+      <w:r>
+        <w:t xml:space="preserve"> rozpoczynająca test. Po wywołaniu metody zostaje sczytana zawartość pola textedit, będący miejscem na wpisanie imienia przez użytkownika. Zawartość zostaje wpisana do pola </w:t>
+      </w:r>
+      <w:r>
+        <w:t>testsOutputToFileString</w:t>
+      </w:r>
+      <w:r>
+        <w:t xml:space="preserve"> klasy UserPanel przechowującego zawartość do wpisania w plik wynikowy. Następnie w zależności od numer konfiguracji zostaje wywołana metoda StartPlayback uruchamiająca film, bądź zostaje otwarty kolejny widżet. Pozostałe widżety zostaną omówione w dalszej części pracy.</w:t>
+      </w:r>
+    </w:p>
+    <w:p/>
+    <w:p>
+      <w:pPr>
+        <w:ind w:firstLine="708"/>
+      </w:pPr>
+      <w:r>
+        <w:t>StartPlayback()</w:t>
+      </w:r>
+      <w:r>
+        <w:t xml:space="preserve"> to metoda odpowiedzialna za główną funkcjonalność programu czyli odtwarzanie nieskompresowanych sekwencji </w:t>
+      </w:r>
+      <w:r>
+        <w:t xml:space="preserve">wideo. W metodzie tworzone są obiekty typu RawDataHandler, FramesHandler oraz ThreadsHandler, oraz OptionsHandler. Funkcjonalność poszczególnych obiektów została opisana w podrozdziale dotyczącym wstrzykiwania klatek wideo. Należy zwrócić uwagę na ustawienia opcji instancji LibVLC. Opcje zostają ustawione tak samo jak w przypadku odtwarzania wideo bez własnego interfejsu jednak parametry takie jak rozdzielczość czy ilość klatek na sekundę zostają wczytane z obiektu typu </w:t>
+      </w:r>
+      <w:r>
+        <w:t>PlayerConfigurationsHandler</w:t>
+      </w:r>
+      <w:r>
+        <w:t xml:space="preserve"> do którego UserPanel posiada referencje. </w:t>
+      </w:r>
+      <w:r>
+        <w:t>W metodzie tworzony jest również obiekt typu Controler, którego zastosowanie również zostało omówione w poprzednich podrozdziałach. Na obiekt ten zostaje ustawiony wskaźnik współdzielony klasy shared_ptr. Jest to konieczne, aby zachować dostęp do obiektu dla innego wątku. Kolejnym krokiem jest stworzenie kolejnego panelu tym razem typu VideoPanel, który zostanie opisany w kolejnym akapicie.</w:t>
+      </w:r>
+      <w:r>
+        <w:t xml:space="preserve"> Metoda </w:t>
+      </w:r>
+      <w:r>
+        <w:t>StartPlayback()</w:t>
+      </w:r>
+      <w:r>
+        <w:t xml:space="preserve"> posiada również instrukcje warunkowe wynikające z różnych konfiguracji zgodne z przepływem związanego z nią scenariusza testowego. Wywołana zostaje również metoda</w:t>
+      </w:r>
+      <w:r>
+        <w:rPr>
+          <w:rStyle w:val="Style"/>
+        </w:rPr>
+        <w:t xml:space="preserve"> </w:t>
+      </w:r>
+      <w:r>
+        <w:rPr>
+          <w:rStyle w:val="pl-c1"/>
+        </w:rPr>
+        <w:t>StopPlayBackThread</w:t>
+      </w:r>
+      <w:r>
+        <w:rPr>
+          <w:rStyle w:val="pl-c1"/>
+        </w:rPr>
+        <w:t xml:space="preserve">() na obiekcie </w:t>
+      </w:r>
+      <w:r>
+        <w:t>threadsHandler</w:t>
+      </w:r>
+      <w:r>
+        <w:t>. Jest ona odpowiedzialna za zniszczenie okna VideoPanel w momencie zakończenia odtwarzania filmu.</w:t>
+      </w:r>
+    </w:p>
+    <w:p/>
+    <w:p>
+      <w:pPr>
+        <w:ind w:firstLine="708"/>
+      </w:pPr>
+      <w:r>
+        <w:t xml:space="preserve">VideoPanel to klasa odpowiedzialna za powiązanie libvlc_media_player z oknem odtwarzacza, odbywa się to w konstruktorze tej klasy zgodnie z opisem przedstawionym w przypadku podstawowego połączenia odtwarzacza z QFrame, jednakże zamiast QFrame użyto obiektu klasy </w:t>
+      </w:r>
+      <w:r>
+        <w:rPr>
+          <w:rStyle w:val="pl-s"/>
+        </w:rPr>
+        <w:t>VlcWidgetVideo</w:t>
+      </w:r>
+      <w:r>
+        <w:rPr>
+          <w:rStyle w:val="pl-s"/>
+        </w:rPr>
+        <w:t>, aby uzależnić go od opcji instancji libvlc_instance</w:t>
+      </w:r>
+      <w:r>
+        <w:t>.</w:t>
+      </w:r>
+      <w:r>
+        <w:t xml:space="preserve"> Konstruktor wraz z metodą przypisania odtwarzacza do widżetu został pokazany na poniższym rysunku.</w:t>
+      </w:r>
+    </w:p>
+    <w:p>
+      <w:r>
+        <w:rPr>
+          <w:noProof/>
+          <w:lang w:eastAsia="pl-PL"/>
+        </w:rPr>
+        <w:lastRenderedPageBreak/>
+        <w:drawing>
+          <wp:inline distT="0" distB="0" distL="0" distR="0" wp14:anchorId="23765765" wp14:editId="0E0395F6">
+            <wp:extent cx="5270740" cy="2714068"/>
+            <wp:effectExtent l="0" t="0" r="6350" b="0"/>
+            <wp:docPr id="2" name="Obraz 2"/>
+            <wp:cNvGraphicFramePr>
+              <a:graphicFrameLocks xmlns:a="http://schemas.openxmlformats.org/drawingml/2006/main" noChangeAspect="1"/>
+            </wp:cNvGraphicFramePr>
+            <a:graphic xmlns:a="http://schemas.openxmlformats.org/drawingml/2006/main">
+              <a:graphicData uri="http://schemas.openxmlformats.org/drawingml/2006/picture">
+                <pic:pic xmlns:pic="http://schemas.openxmlformats.org/drawingml/2006/picture">
+                  <pic:nvPicPr>
+                    <pic:cNvPr id="0" name="Picture 1"/>
+                    <pic:cNvPicPr>
+                      <a:picLocks noChangeAspect="1" noChangeArrowheads="1"/>
+                    </pic:cNvPicPr>
+                  </pic:nvPicPr>
+                  <pic:blipFill>
+                    <a:blip r:embed="rId8">
+                      <a:extLst>
+                        <a:ext uri="{28A0092B-C50C-407E-A947-70E740481C1C}">
+                          <a14:useLocalDpi xmlns:a14="http://schemas.microsoft.com/office/drawing/2010/main" val="0"/>
+                        </a:ext>
+                      </a:extLst>
+                    </a:blip>
+                    <a:srcRect/>
+                    <a:stretch>
+                      <a:fillRect/>
+                    </a:stretch>
+                  </pic:blipFill>
+                  <pic:spPr bwMode="auto">
+                    <a:xfrm>
+                      <a:off x="0" y="0"/>
+                      <a:ext cx="5301735" cy="2730029"/>
+                    </a:xfrm>
+                    <a:prstGeom prst="rect">
+                      <a:avLst/>
+                    </a:prstGeom>
+                    <a:noFill/>
+                    <a:ln>
+                      <a:noFill/>
+                    </a:ln>
+                  </pic:spPr>
+                </pic:pic>
+              </a:graphicData>
+            </a:graphic>
+          </wp:inline>
+        </w:drawing>
+      </w:r>
+    </w:p>
+    <w:p/>
+    <w:p>
       <w:bookmarkStart w:id="0" w:name="_GoBack"/>
       <w:bookmarkEnd w:id="0"/>
     </w:p>
     <w:p/>
-    <w:p/>
-    <w:p/>
-    <w:p/>
-    <w:p/>
-    <w:p/>
-    <w:p/>
-    <w:p>
-      <w:pPr>
-        <w:ind w:firstLine="567"/>
-      </w:pPr>
-    </w:p>
-    <w:p>
-      <w:pPr>
-        <w:ind w:firstLine="567"/>
-      </w:pPr>
-    </w:p>
-    <w:p>
-      <w:pPr>
-        <w:ind w:firstLine="567"/>
+    <w:p>
+      <w:pPr>
+        <w:rPr>
+          <w:rStyle w:val="5yl5"/>
+        </w:rPr>
       </w:pPr>
     </w:p>
     <w:sectPr>
@@ -570,6 +957,56 @@
     </w:sectPr>
   </w:body>
 </w:document>
+</file>
+
+<file path=word/endnotes.xml><?xml version="1.0" encoding="utf-8"?>
+<w:endnotes xmlns:wpc="http://schemas.microsoft.com/office/word/2010/wordprocessingCanvas" xmlns:cx="http://schemas.microsoft.com/office/drawing/2014/chartex" xmlns:mc="http://schemas.openxmlformats.org/markup-compatibility/2006" xmlns:o="urn:schemas-microsoft-com:office:office" xmlns:r="http://schemas.openxmlformats.org/officeDocument/2006/relationships" xmlns:m="http://schemas.openxmlformats.org/officeDocument/2006/math" xmlns:v="urn:schemas-microsoft-com:vml" xmlns:wp14="http://schemas.microsoft.com/office/word/2010/wordprocessingDrawing" xmlns:wp="http://schemas.openxmlformats.org/drawingml/2006/wordprocessingDrawing" xmlns:w10="urn:schemas-microsoft-com:office:word" xmlns:w="http://schemas.openxmlformats.org/wordprocessingml/2006/main" xmlns:w14="http://schemas.microsoft.com/office/word/2010/wordml" xmlns:w15="http://schemas.microsoft.com/office/word/2012/wordml" xmlns:w16se="http://schemas.microsoft.com/office/word/2015/wordml/symex" xmlns:wpg="http://schemas.microsoft.com/office/word/2010/wordprocessingGroup" xmlns:wpi="http://schemas.microsoft.com/office/word/2010/wordprocessingInk" xmlns:wne="http://schemas.microsoft.com/office/word/2006/wordml" xmlns:wps="http://schemas.microsoft.com/office/word/2010/wordprocessingShape" mc:Ignorable="w14 w15 w16se wp14">
+  <w:endnote w:type="separator" w:id="-1">
+    <w:p>
+      <w:pPr>
+        <w:spacing w:after="0" w:line="240" w:lineRule="auto"/>
+      </w:pPr>
+      <w:r>
+        <w:separator/>
+      </w:r>
+    </w:p>
+  </w:endnote>
+  <w:endnote w:type="continuationSeparator" w:id="0">
+    <w:p>
+      <w:pPr>
+        <w:spacing w:after="0" w:line="240" w:lineRule="auto"/>
+      </w:pPr>
+      <w:r>
+        <w:continuationSeparator/>
+      </w:r>
+    </w:p>
+  </w:endnote>
+</w:endnotes>
+</file>
+
+<file path=word/footnotes.xml><?xml version="1.0" encoding="utf-8"?>
+<w:footnotes xmlns:wpc="http://schemas.microsoft.com/office/word/2010/wordprocessingCanvas" xmlns:cx="http://schemas.microsoft.com/office/drawing/2014/chartex" xmlns:mc="http://schemas.openxmlformats.org/markup-compatibility/2006" xmlns:o="urn:schemas-microsoft-com:office:office" xmlns:r="http://schemas.openxmlformats.org/officeDocument/2006/relationships" xmlns:m="http://schemas.openxmlformats.org/officeDocument/2006/math" xmlns:v="urn:schemas-microsoft-com:vml" xmlns:wp14="http://schemas.microsoft.com/office/word/2010/wordprocessingDrawing" xmlns:wp="http://schemas.openxmlformats.org/drawingml/2006/wordprocessingDrawing" xmlns:w10="urn:schemas-microsoft-com:office:word" xmlns:w="http://schemas.openxmlformats.org/wordprocessingml/2006/main" xmlns:w14="http://schemas.microsoft.com/office/word/2010/wordml" xmlns:w15="http://schemas.microsoft.com/office/word/2012/wordml" xmlns:w16se="http://schemas.microsoft.com/office/word/2015/wordml/symex" xmlns:wpg="http://schemas.microsoft.com/office/word/2010/wordprocessingGroup" xmlns:wpi="http://schemas.microsoft.com/office/word/2010/wordprocessingInk" xmlns:wne="http://schemas.microsoft.com/office/word/2006/wordml" xmlns:wps="http://schemas.microsoft.com/office/word/2010/wordprocessingShape" mc:Ignorable="w14 w15 w16se wp14">
+  <w:footnote w:type="separator" w:id="-1">
+    <w:p>
+      <w:pPr>
+        <w:spacing w:after="0" w:line="240" w:lineRule="auto"/>
+      </w:pPr>
+      <w:r>
+        <w:separator/>
+      </w:r>
+    </w:p>
+  </w:footnote>
+  <w:footnote w:type="continuationSeparator" w:id="0">
+    <w:p>
+      <w:pPr>
+        <w:spacing w:after="0" w:line="240" w:lineRule="auto"/>
+      </w:pPr>
+      <w:r>
+        <w:continuationSeparator/>
+      </w:r>
+    </w:p>
+  </w:footnote>
+</w:footnotes>
 </file>
 
 <file path=word/numbering.xml><?xml version="1.0" encoding="utf-8"?>
@@ -1422,6 +1859,95 @@
       <w:spacing w:val="15"/>
     </w:rPr>
   </w:style>
+  <w:style w:type="paragraph" w:styleId="Tekstdymka">
+    <w:name w:val="Balloon Text"/>
+    <w:basedOn w:val="Normalny"/>
+    <w:link w:val="TekstdymkaZnak"/>
+    <w:uiPriority w:val="99"/>
+    <w:semiHidden/>
+    <w:unhideWhenUsed/>
+    <w:rsid w:val="00D01B01"/>
+    <w:pPr>
+      <w:spacing w:after="0" w:line="240" w:lineRule="auto"/>
+    </w:pPr>
+    <w:rPr>
+      <w:rFonts w:ascii="Segoe UI" w:hAnsi="Segoe UI" w:cs="Segoe UI"/>
+      <w:sz w:val="18"/>
+      <w:szCs w:val="18"/>
+    </w:rPr>
+  </w:style>
+  <w:style w:type="character" w:customStyle="1" w:styleId="TekstdymkaZnak">
+    <w:name w:val="Tekst dymka Znak"/>
+    <w:basedOn w:val="Domylnaczcionkaakapitu"/>
+    <w:link w:val="Tekstdymka"/>
+    <w:uiPriority w:val="99"/>
+    <w:semiHidden/>
+    <w:rsid w:val="00D01B01"/>
+    <w:rPr>
+      <w:rFonts w:ascii="Segoe UI" w:hAnsi="Segoe UI" w:cs="Segoe UI"/>
+      <w:sz w:val="18"/>
+      <w:szCs w:val="18"/>
+    </w:rPr>
+  </w:style>
+  <w:style w:type="character" w:customStyle="1" w:styleId="pl-c1">
+    <w:name w:val="pl-c1"/>
+    <w:basedOn w:val="Domylnaczcionkaakapitu"/>
+    <w:rsid w:val="00BF44BE"/>
+  </w:style>
+  <w:style w:type="character" w:customStyle="1" w:styleId="pl-en">
+    <w:name w:val="pl-en"/>
+    <w:basedOn w:val="Domylnaczcionkaakapitu"/>
+    <w:rsid w:val="00F93B22"/>
+  </w:style>
+  <w:style w:type="paragraph" w:styleId="Tekstprzypisukocowego">
+    <w:name w:val="endnote text"/>
+    <w:basedOn w:val="Normalny"/>
+    <w:link w:val="TekstprzypisukocowegoZnak"/>
+    <w:uiPriority w:val="99"/>
+    <w:semiHidden/>
+    <w:unhideWhenUsed/>
+    <w:rsid w:val="00BD6C7C"/>
+    <w:pPr>
+      <w:spacing w:after="0" w:line="240" w:lineRule="auto"/>
+    </w:pPr>
+    <w:rPr>
+      <w:sz w:val="20"/>
+      <w:szCs w:val="20"/>
+    </w:rPr>
+  </w:style>
+  <w:style w:type="character" w:customStyle="1" w:styleId="TekstprzypisukocowegoZnak">
+    <w:name w:val="Tekst przypisu końcowego Znak"/>
+    <w:basedOn w:val="Domylnaczcionkaakapitu"/>
+    <w:link w:val="Tekstprzypisukocowego"/>
+    <w:uiPriority w:val="99"/>
+    <w:semiHidden/>
+    <w:rsid w:val="00BD6C7C"/>
+    <w:rPr>
+      <w:sz w:val="20"/>
+      <w:szCs w:val="20"/>
+    </w:rPr>
+  </w:style>
+  <w:style w:type="character" w:styleId="Odwoanieprzypisukocowego">
+    <w:name w:val="endnote reference"/>
+    <w:basedOn w:val="Domylnaczcionkaakapitu"/>
+    <w:uiPriority w:val="99"/>
+    <w:semiHidden/>
+    <w:unhideWhenUsed/>
+    <w:rsid w:val="00BD6C7C"/>
+    <w:rPr>
+      <w:vertAlign w:val="superscript"/>
+    </w:rPr>
+  </w:style>
+  <w:style w:type="character" w:customStyle="1" w:styleId="5yl5">
+    <w:name w:val="_5yl5"/>
+    <w:basedOn w:val="Domylnaczcionkaakapitu"/>
+    <w:rsid w:val="00FD4BA1"/>
+  </w:style>
+  <w:style w:type="character" w:customStyle="1" w:styleId="pl-s">
+    <w:name w:val="pl-s"/>
+    <w:basedOn w:val="Domylnaczcionkaakapitu"/>
+    <w:rsid w:val="00B516E4"/>
+  </w:style>
 </w:styles>
 </file>
 

</xml_diff>

<commit_message>
Gui - brak screenów
kilka dodatkowych stronic potrzebne jeszcze screeny i chyba kuniec z tym
</commit_message>
<xml_diff>
--- a/Gui.docx
+++ b/Gui.docx
@@ -396,48 +396,33 @@
         <w:t>showFullScreen</w:t>
       </w:r>
       <w:r>
-        <w:t xml:space="preserve">(), a także tworzy </w:t>
-      </w:r>
-      <w:r>
-        <w:t>przy pomocy słowa kluczowego new</w:t>
+        <w:t xml:space="preserve">(), a także tworzy przy pomocy słowa kluczowego new pusty obiekt typu </w:t>
+      </w:r>
+      <w:r>
+        <w:rPr>
+          <w:rStyle w:val="pl-c1"/>
+        </w:rPr>
+        <w:t>PlayerConfigurationsHandler</w:t>
+      </w:r>
+      <w:r>
+        <w:t xml:space="preserve">(), który </w:t>
+      </w:r>
+      <w:r>
+        <w:t>został</w:t>
+      </w:r>
+      <w:r>
+        <w:t xml:space="preserve"> omówiony przy okazji obsługi konfiguracji. Na zrzucie ekranu widoczne są dwa p</w:t>
+      </w:r>
+      <w:r>
+        <w:t xml:space="preserve">rzyciski </w:t>
+      </w:r>
+      <w:r>
+        <w:t>czyli obiekty</w:t>
       </w:r>
       <w:r>
         <w:t xml:space="preserve"> </w:t>
       </w:r>
       <w:r>
-        <w:t>p</w:t>
-      </w:r>
-      <w:r>
-        <w:t xml:space="preserve">usty obiekt typu </w:t>
-      </w:r>
-      <w:r>
-        <w:rPr>
-          <w:rStyle w:val="pl-c1"/>
-        </w:rPr>
-        <w:t>PlayerConfigurationsHandler</w:t>
-      </w:r>
-      <w:r>
-        <w:t>()</w:t>
-      </w:r>
-      <w:r>
-        <w:t xml:space="preserve">, który </w:t>
-      </w:r>
-      <w:r>
-        <w:t>został</w:t>
-      </w:r>
-      <w:r>
-        <w:t xml:space="preserve"> omówiony przy okazji obsługi konfiguracji. Na zrzucie ekranu widoczne są dwa p</w:t>
-      </w:r>
-      <w:r>
-        <w:t xml:space="preserve">rzyciski </w:t>
-      </w:r>
-      <w:r>
-        <w:t>czyli obiekty</w:t>
-      </w:r>
-      <w:r>
-        <w:t xml:space="preserve"> </w:t>
-      </w:r>
-      <w:r>
         <w:t xml:space="preserve">typu QPushButton. </w:t>
       </w:r>
       <w:r>
@@ -464,10 +449,7 @@
         <w:t>on_pushButton_clicked</w:t>
       </w:r>
       <w:r>
-        <w:t>()</w:t>
-      </w:r>
-      <w:r>
-        <w:t xml:space="preserve">, która jest wyzwalana w momencie naciśnięcia na aktywny obszar przycisku. W przypadku MainWindow zaimplementowano dwie takie metody (do każdego z przycisków osobną). Pierwsza z nich uruchamia panel administracyjny odbywa się to w następujący sposób. Tworzony jest nowy obiekt typu AdminPanel, następnie na ty obiekcie wołane są kolejno </w:t>
+        <w:t xml:space="preserve">(), która jest wyzwalana w momencie naciśnięcia na aktywny obszar przycisku. W przypadku MainWindow zaimplementowano dwie takie metody (do każdego z przycisków osobną). Pierwsza z nich uruchamia panel administracyjny odbywa się to w następujący sposób. Tworzony jest nowy obiekt typu AdminPanel, następnie na ty obiekcie wołane są kolejno </w:t>
       </w:r>
       <w:r>
         <w:lastRenderedPageBreak/>
@@ -480,235 +462,190 @@
         <w:rPr>
           <w:rStyle w:val="pl-c1"/>
         </w:rPr>
-        <w:t>PlayerConfigurationsHandler</w:t>
-      </w:r>
-      <w:r>
+        <w:t>PlayerConfigurationsHandler, celem nadpisania pustego obiektu, obiektem przechowującym aktualnie wczytaną konfigurację.</w:t>
+      </w:r>
+    </w:p>
+    <w:p>
+      <w:r>
+        <w:t>[obrazek</w:t>
+      </w:r>
+      <w:r>
+        <w:t xml:space="preserve"> z admin</w:t>
+      </w:r>
+      <w:r>
+        <w:t>]</w:t>
+      </w:r>
+    </w:p>
+    <w:p>
+      <w:pPr>
+        <w:ind w:firstLine="708"/>
         <w:rPr>
           <w:rStyle w:val="pl-c1"/>
         </w:rPr>
-        <w:t>, celem nadpisania pustego obiektu, obiektem przechowującym aktualnie wczytaną konfigurację.</w:t>
-      </w:r>
-    </w:p>
-    <w:p>
-      <w:r>
-        <w:t>[obrazek</w:t>
-      </w:r>
-      <w:r>
-        <w:t xml:space="preserve"> z admin</w:t>
-      </w:r>
-      <w:r>
-        <w:t>]</w:t>
-      </w:r>
+      </w:pPr>
+      <w:r>
+        <w:t xml:space="preserve">Panel administracyjny widoczny na powyższym zrzucie ekranu posiada dwa przyciski z których jeden służy do zamykania go (poprzez zniszczenie obiektu za pomocą delete), a drugi uruchamia okno systemowe okno dialogowe za pomocą którego można wybrać plik konfiguracyjny. Następuje to za pomocą metody </w:t>
+      </w:r>
+      <w:r>
+        <w:rPr>
+          <w:rStyle w:val="pl-c1"/>
+        </w:rPr>
+        <w:t>getOpenFileName() która zwraca ścieżkę do wybranego filmu w formacie QString. Q</w:t>
+      </w:r>
+      <w:r>
+        <w:rPr>
+          <w:rStyle w:val="pl-c1"/>
+        </w:rPr>
+        <w:t>S</w:t>
+      </w:r>
+      <w:r>
+        <w:rPr>
+          <w:rStyle w:val="pl-c1"/>
+        </w:rPr>
+        <w:t xml:space="preserve">tring </w:t>
+      </w:r>
+      <w:r>
+        <w:rPr>
+          <w:rStyle w:val="pl-c1"/>
+        </w:rPr>
+        <w:t>ze względu na brak koniczności użycia jest rzutowany do std::string metodą toStdString(). Następnie ścieżka do pliku konfiguracyjnego jest przekazywana jako argument w konstruktorze tworzonego obiektu PlayerConfigurationsHandler</w:t>
+      </w:r>
+      <w:r>
+        <w:rPr>
+          <w:rStyle w:val="pl-c1"/>
+        </w:rPr>
+        <w:t>, konfiguracja zostaje wczytana, p</w:t>
+      </w:r>
+      <w:r>
+        <w:rPr>
+          <w:rStyle w:val="pl-c1"/>
+        </w:rPr>
+        <w:t>rzekazany</w:t>
+      </w:r>
+      <w:r>
+        <w:rPr>
+          <w:rStyle w:val="pl-c1"/>
+        </w:rPr>
+        <w:t xml:space="preserve"> z głównego okna</w:t>
+      </w:r>
+      <w:r>
+        <w:rPr>
+          <w:rStyle w:val="pl-c1"/>
+        </w:rPr>
+        <w:t xml:space="preserve"> wskaźnik</w:t>
+      </w:r>
+      <w:r>
+        <w:rPr>
+          <w:rStyle w:val="pl-c1"/>
+        </w:rPr>
+        <w:t xml:space="preserve"> zostaje ustawiony na nowo powstały obiekt, a panel administracyjny zostaje zamknięty. </w:t>
+      </w:r>
+    </w:p>
+    <w:p>
+      <w:pPr>
+        <w:rPr>
+          <w:rStyle w:val="pl-c1"/>
+        </w:rPr>
+      </w:pPr>
     </w:p>
     <w:p>
       <w:pPr>
         <w:ind w:firstLine="708"/>
         <w:rPr>
+          <w:rStyle w:val="5yl5"/>
+        </w:rPr>
+      </w:pPr>
+      <w:r>
+        <w:rPr>
           <w:rStyle w:val="pl-c1"/>
         </w:rPr>
-      </w:pPr>
-      <w:r>
-        <w:t xml:space="preserve">Panel administracyjny widoczny na powyższym zrzucie ekranu posiada dwa przyciski z których jeden służy do zamykania go (poprzez zniszczenie obiektu za pomocą delete), a drugi uruchamia okno systemowe okno dialogowe za pomocą którego można wybrać plik konfiguracyjny. Następuje to za pomocą metody </w:t>
+        <w:t xml:space="preserve">Drugi z przycisków </w:t>
       </w:r>
       <w:r>
         <w:rPr>
           <w:rStyle w:val="pl-c1"/>
         </w:rPr>
-        <w:t>getOpenFileNam</w:t>
+        <w:t xml:space="preserve">MainWindow </w:t>
       </w:r>
       <w:r>
         <w:rPr>
           <w:rStyle w:val="pl-c1"/>
         </w:rPr>
-        <w:t>e() która zwraca ścieżkę do wybranego filmu w formacie QString. Q</w:t>
+        <w:t xml:space="preserve">jest aktywny </w:t>
       </w:r>
       <w:r>
         <w:rPr>
           <w:rStyle w:val="pl-c1"/>
         </w:rPr>
-        <w:t>S</w:t>
-      </w:r>
-      <w:r>
-        <w:rPr>
-          <w:rStyle w:val="pl-c1"/>
-        </w:rPr>
-        <w:t xml:space="preserve">tring </w:t>
-      </w:r>
-      <w:r>
-        <w:rPr>
-          <w:rStyle w:val="pl-c1"/>
-        </w:rPr>
-        <w:t xml:space="preserve">ze względu na brak koniczności użycia jest rzutowany do std::string metodą toStdString(). Następnie ścieżka do pliku konfiguracyjnego jest przekazywana jako argument w konstruktorze tworzonego obiektu </w:t>
-      </w:r>
-      <w:r>
-        <w:rPr>
-          <w:rStyle w:val="pl-c1"/>
-        </w:rPr>
-        <w:t>PlayerConfigurationsHandler</w:t>
-      </w:r>
-      <w:r>
-        <w:rPr>
-          <w:rStyle w:val="pl-c1"/>
-        </w:rPr>
-        <w:t>, konfiguracja zostaje wczytana, p</w:t>
-      </w:r>
-      <w:r>
-        <w:rPr>
-          <w:rStyle w:val="pl-c1"/>
-        </w:rPr>
-        <w:t>rzekazany</w:t>
-      </w:r>
-      <w:r>
-        <w:rPr>
-          <w:rStyle w:val="pl-c1"/>
-        </w:rPr>
-        <w:t xml:space="preserve"> z głównego okna</w:t>
-      </w:r>
-      <w:r>
-        <w:rPr>
-          <w:rStyle w:val="pl-c1"/>
-        </w:rPr>
-        <w:t xml:space="preserve"> wskaźnik</w:t>
-      </w:r>
-      <w:r>
-        <w:rPr>
-          <w:rStyle w:val="pl-c1"/>
-        </w:rPr>
-        <w:t xml:space="preserve"> zostaje ustawiony na nowo powstały obiekt, a panel administracyjny zostaje zamknięty. </w:t>
-      </w:r>
-    </w:p>
-    <w:p>
-      <w:pPr>
-        <w:rPr>
-          <w:rStyle w:val="pl-c1"/>
-        </w:rPr>
-      </w:pPr>
+        <w:t xml:space="preserve">tylko w momencie, gdy wczytana jest konfiguracja. Sprawdzanie odbywa się za pomocą wywołania metody CheckConfiguration() </w:t>
+      </w:r>
+      <w:r>
+        <w:rPr>
+          <w:rStyle w:val="5yl5"/>
+        </w:rPr>
+        <w:t>z obiektu na który wskazuje playerConfigurationsHandler</w:t>
+      </w:r>
+      <w:r>
+        <w:rPr>
+          <w:rStyle w:val="5yl5"/>
+        </w:rPr>
+        <w:t xml:space="preserve">. Metoda została opisana w podrozdziale dotyczącym konfiguracji. </w:t>
+      </w:r>
+      <w:r>
+        <w:rPr>
+          <w:rStyle w:val="5yl5"/>
+        </w:rPr>
+        <w:t>Naciśnięcie na aktywny przycisk tworzy i uruchamia kolejny panel, ustawiając jego geometrie na taką samą jaka została wpisana w MainWindow, skalując go do całości ekranu. Za pomocą szeregu metod okno staje się aktywnym i pełnoekranowym. Nowo powstałe okno jest obiektem typu UserPanel.</w:t>
+      </w:r>
     </w:p>
     <w:p>
       <w:pPr>
         <w:ind w:firstLine="708"/>
+      </w:pPr>
+      <w:r>
         <w:rPr>
           <w:rStyle w:val="5yl5"/>
         </w:rPr>
-      </w:pPr>
-      <w:r>
-        <w:rPr>
-          <w:rStyle w:val="pl-c1"/>
-        </w:rPr>
-        <w:t xml:space="preserve">Drugi z przycisków </w:t>
-      </w:r>
-      <w:r>
-        <w:rPr>
-          <w:rStyle w:val="pl-c1"/>
-        </w:rPr>
-        <w:t xml:space="preserve">MainWindow </w:t>
-      </w:r>
-      <w:r>
-        <w:rPr>
-          <w:rStyle w:val="pl-c1"/>
-        </w:rPr>
-        <w:t xml:space="preserve">jest aktywny </w:t>
-      </w:r>
-      <w:r>
-        <w:rPr>
-          <w:rStyle w:val="pl-c1"/>
-        </w:rPr>
-        <w:t xml:space="preserve">tylko w momencie, gdy wczytana jest konfiguracja. Sprawdzanie odbywa się za pomocą wywołania metody CheckConfiguration() </w:t>
+        <w:t>UserPanel przyjmuje w konstruktorze parametry dotyczące wielkości ekranu (przekazywane z MainWindow) oraz wskaźnik na obiekt typu PlayerConfigurationsHandler przechowujący aktualną konfigurację.</w:t>
       </w:r>
       <w:r>
         <w:rPr>
           <w:rStyle w:val="5yl5"/>
         </w:rPr>
-        <w:t>z obiektu na który wskazuje playerConfigurationsHandler</w:t>
+        <w:t xml:space="preserve"> Klasa UserPanel poza przekazanymi parametrami posiada również kilka istotnych pól. Jednym z nich jest wskaźnik mTimer na obiekt typu QTimer, który jest używany w konfiguracji numer 3. Klasa QTimer dostracza liczniki pozwalające na odmierzanie chwil czasowych do odświeżania interfejsów bądź uruchamiania zdarzeń w czasie. Wykorzystanie w praktyce zostanie omówione przy konkretnej konfiguracji.  Należy jednak nadmienić, że w konstruktorze klasy UserPanel zostają wybrane konkretne ustawienia obiektu typu QTimer. Typ licznika zostaje ustawiony na singleShot, oznacza to</w:t>
       </w:r>
       <w:r>
         <w:rPr>
           <w:rStyle w:val="5yl5"/>
         </w:rPr>
-        <w:t xml:space="preserve">. Metoda została opisana w podrozdziale dotyczącym konfiguracji. </w:t>
+        <w:t>,</w:t>
       </w:r>
       <w:r>
         <w:rPr>
           <w:rStyle w:val="5yl5"/>
         </w:rPr>
-        <w:t>Naciśnięcie na aktywny przycisk tworzy i uruchamia kolejny panel, ustawiając jego geometrie na taką samą jaka została wpisana w MainWindow, skalując go do całości ekranu. Za pomocą szeregu metod okno staje się aktywnym i pełnoekranowym. Nowo powstałe okno jest obiektem typu UserPanel.</w:t>
-      </w:r>
-    </w:p>
-    <w:p>
-      <w:pPr>
-        <w:ind w:firstLine="708"/>
-      </w:pPr>
+        <w:t xml:space="preserve"> że przypisane zdarzenie jest uruchamiane tylko raz po upłynięciu określonej chwili. </w:t>
+      </w:r>
       <w:r>
         <w:rPr>
           <w:rStyle w:val="5yl5"/>
         </w:rPr>
-        <w:t>UserPanel przyjmuje w konstruktorze parametry dotyczące wielkości ekranu (przekazywane z MainWindow) oraz wskaźnik na obiekt typu P</w:t>
+        <w:t xml:space="preserve">W konfiguracji, w której licznik jest wykorzystywany przypisana zostaje metoda StartPlayback, omówiona w dalszej części tego podrozdziału. Kolejnymi polami są dwie tablice typu bool reprezentujące stany pól wyboru służących do oceny filmów. Ich wykorzystanie zostanie omówione przy opisie systemu oceniania filmów. </w:t>
       </w:r>
       <w:r>
         <w:rPr>
           <w:rStyle w:val="5yl5"/>
         </w:rPr>
-        <w:t>layerConfigurationsHandler</w:t>
+        <w:t xml:space="preserve">Klasa UserPanel zawiera również numer aktualnie odtwarzanego filmu, oraz pole typu string przechowujące wyniki testów gotowe do zapisania w pliku tekstowym z wynikami. </w:t>
       </w:r>
       <w:r>
         <w:rPr>
           <w:rStyle w:val="5yl5"/>
         </w:rPr>
-        <w:t xml:space="preserve"> przechowujący aktualną konfigurację.</w:t>
-      </w:r>
-      <w:r>
-        <w:rPr>
-          <w:rStyle w:val="5yl5"/>
-        </w:rPr>
-        <w:t xml:space="preserve"> Klasa UserPanel poza przekazanymi parametrami posiada również kilka istotnych pól. Jednym z nich jest wskaźnik mTimer na obiekt typu QTimer, który jest używany w konfiguracji numer 3. Klasa QTimer dostracza liczniki pozwalające na odmierzanie chwil czasowych do odświeżania interfejsów bądź uruchamiania zdarzeń w czasie. Wykorzystanie w praktyce zostanie omówione przy konkretnej konfiguracji.  Należy jednak nadmienić, że w konstruktorze klasy UserPanel zostają wybrane konkretne ustawienia obiektu typu QTimer. Typ licznika zostaje ustawiony na singleShot, oznacza to</w:t>
-      </w:r>
-      <w:r>
-        <w:rPr>
-          <w:rStyle w:val="5yl5"/>
-        </w:rPr>
-        <w:t>,</w:t>
-      </w:r>
-      <w:r>
-        <w:rPr>
-          <w:rStyle w:val="5yl5"/>
-        </w:rPr>
-        <w:t xml:space="preserve"> że przypisane zdarzenie jest uruchamiane tylko raz po upłynięciu określonej chwili. </w:t>
-      </w:r>
-      <w:r>
-        <w:rPr>
-          <w:rStyle w:val="5yl5"/>
-        </w:rPr>
-        <w:t xml:space="preserve">W konfiguracji, w której licznik jest wykorzystywany przypisana zostaje metoda StartPlayback, omówiona w dalszej części tego podrozdziału. Kolejnymi polami są dwie tablice typu bool reprezentujące stany pól wyboru służących do oceny filmów. Ich wykorzystanie zostanie omówione przy opisie systemu oceniania filmów. </w:t>
-      </w:r>
-      <w:r>
-        <w:rPr>
-          <w:rStyle w:val="5yl5"/>
-        </w:rPr>
-        <w:t xml:space="preserve">Klasa UserPanel zawiera również numer aktualnie odtwarzanego filmu, oraz pole typu string przechowujące wyniki testów gotowe do zapisania w pliku tekstowym z wynikami. </w:t>
-      </w:r>
-      <w:r>
-        <w:rPr>
-          <w:rStyle w:val="5yl5"/>
-        </w:rPr>
-        <w:t xml:space="preserve">Klasa zawiera także cztery widżety: startWidget, ratingWidget, </w:t>
-      </w:r>
-      <w:r>
-        <w:rPr>
-          <w:rStyle w:val="5yl5"/>
-        </w:rPr>
-        <w:t>ratingWidget</w:t>
-      </w:r>
-      <w:r>
-        <w:rPr>
-          <w:rStyle w:val="5yl5"/>
-        </w:rPr>
-        <w:t xml:space="preserve">_2 oraz </w:t>
-      </w:r>
-      <w:r>
-        <w:t>chooseMovieWidget</w:t>
-      </w:r>
-      <w:r>
-        <w:t>.</w:t>
+        <w:t xml:space="preserve">Klasa zawiera także cztery widżety: startWidget, ratingWidget, ratingWidget_2 oraz </w:t>
+      </w:r>
+      <w:r>
+        <w:t>chooseMovieWidget.</w:t>
       </w:r>
       <w:r>
         <w:t xml:space="preserve"> </w:t>
@@ -783,16 +720,7 @@
         <w:t>on_pushButton_clicked</w:t>
       </w:r>
       <w:r>
-        <w:t>()</w:t>
-      </w:r>
-      <w:r>
-        <w:t xml:space="preserve"> rozpoczynająca test. Po wywołaniu metody zostaje sczytana zawartość pola textedit, będący miejscem na wpisanie imienia przez użytkownika. Zawartość zostaje wpisana do pola </w:t>
-      </w:r>
-      <w:r>
-        <w:t>testsOutputToFileString</w:t>
-      </w:r>
-      <w:r>
-        <w:t xml:space="preserve"> klasy UserPanel przechowującego zawartość do wpisania w plik wynikowy. Następnie w zależności od numer konfiguracji zostaje wywołana metoda StartPlayback uruchamiająca film, bądź zostaje otwarty kolejny widżet. Pozostałe widżety zostaną omówione w dalszej części pracy.</w:t>
+        <w:t>() rozpoczynająca test. Po wywołaniu metody zostaje sczytana zawartość pola textedit, będący miejscem na wpisanie imienia przez użytkownika. Zawartość zostaje wpisana do pola testsOutputToFileString klasy UserPanel przechowującego zawartość do wpisania w plik wynikowy. Następnie w zależności od numer konfiguracji zostaje wywołana metoda StartPlayback uruchamiająca film, bądź zostaje otwarty kolejny widżet. Pozostałe widżety zostaną omówione w dalszej części pracy.</w:t>
       </w:r>
     </w:p>
     <w:p/>
@@ -807,49 +735,40 @@
         <w:t xml:space="preserve"> to metoda odpowiedzialna za główną funkcjonalność programu czyli odtwarzanie nieskompresowanych sekwencji </w:t>
       </w:r>
       <w:r>
-        <w:t xml:space="preserve">wideo. W metodzie tworzone są obiekty typu RawDataHandler, FramesHandler oraz ThreadsHandler, oraz OptionsHandler. Funkcjonalność poszczególnych obiektów została opisana w podrozdziale dotyczącym wstrzykiwania klatek wideo. Należy zwrócić uwagę na ustawienia opcji instancji LibVLC. Opcje zostają ustawione tak samo jak w przypadku odtwarzania wideo bez własnego interfejsu jednak parametry takie jak rozdzielczość czy ilość klatek na sekundę zostają wczytane z obiektu typu </w:t>
-      </w:r>
-      <w:r>
-        <w:t>PlayerConfigurationsHandler</w:t>
-      </w:r>
-      <w:r>
-        <w:t xml:space="preserve"> do którego UserPanel posiada referencje. </w:t>
+        <w:t>wideo.</w:t>
+      </w:r>
+      <w:r>
+        <w:t xml:space="preserve"> Filmy są uruchamiane według wartości pola </w:t>
+      </w:r>
+      <w:r>
+        <w:t>iActualPlayedMovie</w:t>
+      </w:r>
+      <w:r>
+        <w:t xml:space="preserve"> które jest iterowane z każdym wywołaniem metody lub w przypadku konfiguracji oznaczonej numerem 2 ustawiane poprzez wybranie odpowiedniej pozycji na liście. </w:t>
+      </w:r>
+      <w:r>
+        <w:t xml:space="preserve">W metodzie tworzone są obiekty typu RawDataHandler, FramesHandler oraz ThreadsHandler, oraz OptionsHandler. Funkcjonalność poszczególnych obiektów została opisana w podrozdziale dotyczącym wstrzykiwania klatek wideo. Należy zwrócić uwagę na ustawienia opcji instancji LibVLC. Opcje zostają ustawione tak samo jak w przypadku odtwarzania wideo bez własnego interfejsu jednak parametry takie jak rozdzielczość czy ilość klatek na sekundę zostają wczytane z obiektu typu PlayerConfigurationsHandler do którego UserPanel posiada referencje. </w:t>
       </w:r>
       <w:r>
         <w:t>W metodzie tworzony jest również obiekt typu Controler, którego zastosowanie również zostało omówione w poprzednich podrozdziałach. Na obiekt ten zostaje ustawiony wskaźnik współdzielony klasy shared_ptr. Jest to konieczne, aby zachować dostęp do obiektu dla innego wątku. Kolejnym krokiem jest stworzenie kolejnego panelu tym razem typu VideoPanel, który zostanie opisany w kolejnym akapicie.</w:t>
       </w:r>
       <w:r>
-        <w:t xml:space="preserve"> Metoda </w:t>
-      </w:r>
-      <w:r>
-        <w:t>StartPlayback()</w:t>
-      </w:r>
-      <w:r>
-        <w:t xml:space="preserve"> posiada również instrukcje warunkowe wynikające z różnych konfiguracji zgodne z przepływem związanego z nią scenariusza testowego. Wywołana zostaje również metoda</w:t>
-      </w:r>
-      <w:r>
-        <w:rPr>
-          <w:rStyle w:val="Style"/>
-        </w:rPr>
+        <w:t xml:space="preserve"> Metoda StartPlayback() posiada również instrukcje warunkowe wynikające z różnych konfiguracji zgodne z przepływem związanego z nią scenariusza testowego. Wywołana zostaje również metoda</w:t>
+      </w:r>
+      <w:r>
         <w:t xml:space="preserve"> </w:t>
       </w:r>
       <w:r>
         <w:rPr>
           <w:rStyle w:val="pl-c1"/>
         </w:rPr>
-        <w:t>StopPlayBackThread</w:t>
-      </w:r>
-      <w:r>
-        <w:rPr>
-          <w:rStyle w:val="pl-c1"/>
-        </w:rPr>
-        <w:t xml:space="preserve">() na obiekcie </w:t>
-      </w:r>
-      <w:r>
-        <w:t>threadsHandler</w:t>
-      </w:r>
-      <w:r>
-        <w:t>. Jest ona odpowiedzialna za zniszczenie okna VideoPanel w momencie zakończenia odtwarzania filmu.</w:t>
+        <w:t xml:space="preserve">StopPlayBackThread() na obiekcie </w:t>
+      </w:r>
+      <w:r>
+        <w:t>threadsHandler. Jest ona odpowiedzialna za zniszczenie okna VideoPanel w momenci</w:t>
+      </w:r>
+      <w:r>
+        <w:t xml:space="preserve">e zakończenia odtwarzania filmu co zostało już wspomniane we wcześniejszych podrozdziałach. </w:t>
       </w:r>
     </w:p>
     <w:p/>
@@ -877,6 +796,9 @@
       </w:r>
       <w:r>
         <w:t xml:space="preserve"> Konstruktor wraz z metodą przypisania odtwarzacza do widżetu został pokazany na poniższym rysunku.</w:t>
+      </w:r>
+      <w:r>
+        <w:t xml:space="preserve"> </w:t>
       </w:r>
     </w:p>
     <w:p>
@@ -937,17 +859,281 @@
       </w:r>
     </w:p>
     <w:p/>
-    <w:p>
+    <w:p/>
+    <w:p>
+      <w:pPr>
+        <w:ind w:firstLine="708"/>
+      </w:pPr>
+      <w:r>
+        <w:t xml:space="preserve">Jak zostało wspomniane we wcześniejszym fragmencie tego podrozdziału </w:t>
+      </w:r>
+      <w:r>
+        <w:t xml:space="preserve">w zależności od wybranej konfiguracji uruchamiane są różne widżety do oceniania są nimi ratingPanel i ratingPanel2. Zostały one stworzone jako osobne widoki, bez tworzenia klas ze względu na brak konieczności posiadania osobnej logiki. </w:t>
+      </w:r>
+      <w:r>
+        <w:t xml:space="preserve"> Oba widżety posiadają niemal identyczną konstrukcję. W górnej części znajduję się pasek z pytaniem zadawanym do testera, a w środkowej znajdują się przyciski </w:t>
+      </w:r>
+      <w:r>
+        <w:t>opcji</w:t>
+      </w:r>
+      <w:r>
+        <w:t xml:space="preserve"> (typu QRadioButton) przyciski zostały</w:t>
+      </w:r>
+      <w:r>
+        <w:t xml:space="preserve"> umieszone</w:t>
+      </w:r>
+      <w:r>
+        <w:t xml:space="preserve"> w</w:t>
+      </w:r>
+      <w:r>
+        <w:t xml:space="preserve"> jednym obszarze interfejsu co pozwala na stworzenie grupy. Grupa przycisków automatycznie łączy je nadając im parametr ekskluzywności, oznacza to że tylko jeden z nich może być zaznaczony w danej chwili, a zaznaczenie innego powoduje wyłączenie poprzedni zaznaczonego. Parametr ten można zmieniać przy pomocy metody setAutoExclusive(), która przyjmuje argument typu bool oznaczający stan docelowy parametru.</w:t>
+      </w:r>
+      <w:r>
+        <w:t xml:space="preserve"> Metoda ta została użyta w metodzie UncheckToggles() w klasie UserPanel, która została omówiona poniżej. </w:t>
+      </w:r>
+      <w:r>
+        <w:t xml:space="preserve">Każdy z przycisków opcji posiada własną metodę on_buttonNumber_toggled(), która zostaje wywołana przy każdorazowej zmianie stanu </w:t>
+      </w:r>
+      <w:r>
+        <w:t xml:space="preserve">przycisku.  Wywołanie metody ustawia element tablicy pola states </w:t>
+      </w:r>
+      <w:r>
+        <w:t>(lub</w:t>
+      </w:r>
+      <w:r>
+        <w:t xml:space="preserve"> states2 w scenariuszu numer 3)</w:t>
+      </w:r>
+      <w:r>
+        <w:t xml:space="preserve"> o numerze przycisku w zależności od stanu. </w:t>
+      </w:r>
+      <w:r>
+        <w:t>W dolnej części widżetów do oceniania znajdują się przyciski służące do kontynuacji przepływu testu. Przycisk kontynuacji testu posiada różne zachowania zależne od etapu testu i konfiguracji. Jego zachowanie w konkretnych sytuacjach zostanie omówione w dalszej części rozdziału. Istotną w każdym scenariuszu rolą jest jednak zbieranie po kliknięciu informacji o wybranej przez użytkownika ocenie filmu. Odbywa się to przy pomocy pętl</w:t>
+      </w:r>
+      <w:r>
+        <w:t>i która przegląda odpowiednią tablice</w:t>
+      </w:r>
+      <w:r>
+        <w:t xml:space="preserve"> states</w:t>
+      </w:r>
+      <w:r>
+        <w:t xml:space="preserve"> w poszukiwaniu elementu ustawionego na wartość „true”. </w:t>
+      </w:r>
+      <w:r>
+        <w:t xml:space="preserve"> </w:t>
+      </w:r>
+      <w:r>
+        <w:t xml:space="preserve">Numer zaznaczonego przycisku opcji oznacza </w:t>
+      </w:r>
+      <w:r>
+        <w:t xml:space="preserve">wystawioną przez testera ocenę. Wystawione oceny zostają rzutowane na stringa i zapisane do pliku w </w:t>
+      </w:r>
+      <w:r>
+        <w:t>metodzie WriteToFile</w:t>
+      </w:r>
+      <w:r>
+        <w:t xml:space="preserve">(). </w:t>
+      </w:r>
+    </w:p>
+    <w:p/>
+    <w:p>
+      <w:pPr>
+        <w:ind w:firstLine="708"/>
+      </w:pPr>
+      <w:r>
+        <w:t xml:space="preserve">UncheckToggles() to metoda pomocnicza służąca odświeżaniu przycisków typu RadioButton na widżetach do oceny.  </w:t>
+      </w:r>
+      <w:r>
+        <w:t xml:space="preserve">Funkcjonalność tej metody jest standardową funkcjonalnością wyłączającą wszystkie przyciski opcji. Wyłącznie aktywnego </w:t>
+      </w:r>
+      <w:r>
+        <w:t xml:space="preserve">przycisku opcji nie ogranicza się jednak do ustawienia stanu QRadioButton na nieaktywny, ponieważ w przypadku ustawionej opcji ekskluzywności odznaczenia jednego z przycisków jest możliwe tylko w przypadku zaznaczenia innego, dlatego też w </w:t>
+      </w:r>
+      <w:r>
+        <w:lastRenderedPageBreak/>
+        <w:t xml:space="preserve">metodzie UncheckToggles() konieczne jest wyłączenie automatycznej ekskluzywności wszystkich przycisków w grupie. Jest to możliwe przy pomocy wspomnianej już metody </w:t>
+      </w:r>
+      <w:r>
+        <w:t>setAutoExclusive(</w:t>
+      </w:r>
+      <w:r>
+        <w:t xml:space="preserve">) z klasy </w:t>
+      </w:r>
+      <w:r>
+        <w:t>QRadioButton</w:t>
+      </w:r>
+      <w:r>
+        <w:t xml:space="preserve">. Następnie na każdym z przycisków opcji należy wywołać metodę setChecked() z parametrem „false” przełączając wszystkie w stan wyłączony. Na koniec pozostaje ponowne włączenie automatycznej ekskluzywności. </w:t>
+      </w:r>
+    </w:p>
+    <w:p/>
+    <w:p>
+      <w:r>
+        <w:t>[obrazek z rating widżetem oceniania 1]</w:t>
+      </w:r>
+    </w:p>
+    <w:p/>
+    <w:p>
+      <w:pPr>
+        <w:ind w:firstLine="708"/>
+      </w:pPr>
+      <w:r>
+        <w:t>Widoczny na powyższym zrzucie ekranu panel to panel typu UserPanel z włączonym widż</w:t>
+      </w:r>
+      <w:r>
+        <w:t xml:space="preserve">etem ratingWidget. Na widżecie widzimy pięć zgrupowanych przycisków opcji – przyciski posiadają opisy tekstowe będące reprezentacją wystawianych ocen, oraz wspomniane przycisk kontynuacji testu. Widżet ten jest widoczny po zakończeniu się każdego z odtwarzanych filmów w scenariuszach oznaczonych w konfiguracji jako 1 i 2 (czyli ACR i opcji wyboru filmu z listy). </w:t>
+      </w:r>
+    </w:p>
+    <w:p/>
+    <w:p>
+      <w:pPr>
+        <w:ind w:firstLine="708"/>
+      </w:pPr>
+      <w:r>
+        <w:t>W przypadku konfiguracji pierwszej p</w:t>
+      </w:r>
+      <w:r>
+        <w:t>o naciśnięciu przycisku oznaczonego jako „ZAPISZ I KONTYNUUJ TEST” następu</w:t>
+      </w:r>
+      <w:r>
+        <w:t xml:space="preserve">je uruchomienie kolejnego filmu czyli wywołanie wcześniej opisanej metody StartPlayback() oraz wyczyszczenie stanów przycisków opcji za pomocą metody UncheckToggles(). </w:t>
+      </w:r>
+      <w:r>
+        <w:t xml:space="preserve">Kolejne filmy są wybierane są według kolejności z konfiguracji.  </w:t>
+      </w:r>
+      <w:r>
+        <w:t>Po zakończeniu filmu użytkownik ponownie zostaje postawiony przed widżetem ratingWidget aby ocenić jakość kolejnego nagrania, aż do momentu gdy zostaną odtworzone wszystkie filmy z konfiguracji. Po odtworzeniu ostatniej</w:t>
+      </w:r>
+      <w:r>
+        <w:t xml:space="preserve"> z wyznaczonych</w:t>
+      </w:r>
+      <w:r>
+        <w:t xml:space="preserve"> sekwencji wideo</w:t>
+      </w:r>
+      <w:r>
+        <w:t xml:space="preserve"> </w:t>
+      </w:r>
+      <w:r>
+        <w:t xml:space="preserve">napis na przycisku zostaje zmieniony na „ZAKOŃCZ TEST”. </w:t>
+      </w:r>
+      <w:r>
+        <w:t xml:space="preserve">Zmieniając tym samym swoją funkcjonalność. Po kliknięciu wywołana zostaje metoda WriteToFile(), a okno zostaje zniszczone pozwalając na powrót do głównego panelu. </w:t>
+      </w:r>
+    </w:p>
+    <w:p/>
+    <w:p>
+      <w:pPr>
+        <w:ind w:firstLine="708"/>
+      </w:pPr>
+      <w:r>
+        <w:t xml:space="preserve">Dla konfiguracji oznaczonej numerem dwa przebieg testu jest zupełnie </w:t>
+      </w:r>
+      <w:r>
+        <w:t>inny co wymusza inne działanie interfejsu użytkownika. W tej konfiguracji tester rozpoczyna test od menu pozwalającego mu na wybór filmu z listy. Odbywa się to za pomocą widżetu chooseVideoWidget przedstawionego na poniższym zrzucie ekranu.</w:t>
+      </w:r>
+    </w:p>
+    <w:p/>
+    <w:p>
+      <w:r>
+        <w:t>[choose wideo obrazek]</w:t>
+      </w:r>
+    </w:p>
+    <w:p/>
+    <w:p>
+      <w:pPr>
+        <w:ind w:firstLine="708"/>
+      </w:pPr>
+      <w:r>
+        <w:t>Widżet składa się z napisu, rozwijalnej listy</w:t>
+      </w:r>
+      <w:r>
+        <w:t xml:space="preserve"> (pole wyboru</w:t>
+      </w:r>
+      <w:r>
+        <w:t>)</w:t>
+      </w:r>
+      <w:r>
+        <w:t xml:space="preserve"> a także dwóch przycisków oznaczony</w:t>
+      </w:r>
+      <w:r>
+        <w:t xml:space="preserve">ch w sposób widoczny na powyższym zrzucie ekranu. Przycisk zakończenia testu posiada funkcjonalność zbliżoną do funkcjonalności zakończenia testu o pierwszym numerze konfiguracji różnica polega na sposobie zapisu ocen wystawionych przez użytkownika. Oceny są przypisywane do filmów poprzez klasę MovieProperties i jej pole rate, które zostały opisane w części dotyczącej konfiguracji. Następnie z wektora obiektów typu MovieProperties wartości są odczytywane w pętli i zapisywane do pliku tekstowego, a samo okno podobnie jak w poprzednio jest niszczone. </w:t>
+      </w:r>
+      <w:r>
+        <w:t xml:space="preserve">Drugi z przycisków znajdujących się na widżecie </w:t>
+      </w:r>
+      <w:r>
+        <w:t xml:space="preserve">służy do uruchamiania wybranego z listy filmu poprzez metodę StartPlayback(). </w:t>
+      </w:r>
+      <w:r>
+        <w:t xml:space="preserve">Wybór filmu odbywa się poprzez </w:t>
+      </w:r>
+      <w:r>
+        <w:t xml:space="preserve">wybranie pozycji z pola wyboru. Pole wyboru jest reprezentowane przez obiekt QComboBox, który udostępnia między innymi metodę </w:t>
+      </w:r>
+      <w:r>
+        <w:lastRenderedPageBreak/>
+        <w:t xml:space="preserve">on_activated wywoływaną przy każdym rozwinięciu pola. </w:t>
+      </w:r>
+      <w:r>
+        <w:t xml:space="preserve">Metoda ta ustawia parametr index na wartość wybraną z listy. Parametr ten zostaje użyty do ustawienia pola </w:t>
+      </w:r>
+      <w:r>
+        <w:t>iActualPlayedMovie</w:t>
+      </w:r>
+      <w:r>
+        <w:t xml:space="preserve"> reprezentującego aktualnie wybranego filmu. Wywołując w następnym kroku metodę StartPlayback() uruchamiany zostaje film o tym numerze. Pozycje w polu wyboru reprezentują kolejne filmy identyfikując je po nazwach. Obok nazwy w polu znajduję się aktualnie wybrana ocena nadana przez użytkownika danej sekwencji, jeżeli żadna ocena nie została wybrana w</w:t>
+      </w:r>
+      <w:r>
+        <w:t xml:space="preserve"> polu widoczne jest zero. Użytkownik zgodnie z koncepcją scenariusza może według uznania obejrzeć każdy filmu kilkukrotnie zmieniając bądź podtrzymując ocenę. </w:t>
+      </w:r>
+    </w:p>
+    <w:p>
+      <w:pPr>
+        <w:ind w:firstLine="708"/>
+      </w:pPr>
+      <w:r>
+        <w:t>Trzecia opcja konfiguracyjna pozwala na realizacje scenariusza opartego o porównanie dwóch sekwencji np. DCR czy PC. Zrealizowano scenariusz PC, dla którego ze względu na konieczność zmiany skali oceniania należało dodać kolejny widżet. Było to wygodniejsze niż przebudowywanie widżetu ratingWidget z kodu w trakcie działania aplikacji. Stworzono widżet ratingWidget2.</w:t>
+      </w:r>
+    </w:p>
+    <w:p/>
+    <w:p>
+      <w:r>
+        <w:t>[rejting2]</w:t>
+      </w:r>
+    </w:p>
+    <w:p/>
+    <w:p>
+      <w:pPr>
+        <w:ind w:firstLine="708"/>
+      </w:pPr>
+      <w:r>
+        <w:t xml:space="preserve">Widżet ratingWidget2 widoczny na powyższym zrzucie ekranu został zaprojektowany w identyczny sposób co widżet ratingWidget. Najważniejsza zmiana w widocznej części interfejsu to zmiana ilości przycisków opcji oraz tekstów identyfikujących możliwe do nadania oceny. Ponieważ test ma charakter porównawczy testerowi zadano inne pytanie w polu tekstowym. Ze względu na fakt, iż w skali występują oceny ujemne wystąpiła konieczność przesunięcia wartości ocen, które dotychczas były równe numerom przycisków w dół, aby uzyskać konieczne wartości. </w:t>
+      </w:r>
+      <w:r>
+        <w:t xml:space="preserve">Istotne zmiany w tej konfiguracji następują w metodzie StartPlayback(), a także w konstruktorze całego panelu UserPanel co zostało już wspomniane. Konfiguracja trzecia wymusza konieczność uruchamiania drugiego filmu od razu po pierwszym. Ponieważ zmiana odtwarzanego filmu wymusza zmianę instancji libvlc_media co z kolei zmusza do zmiany instancji libvlc_media_player uznano, iż łatwiejszym rozwiązaniem będzie zniszczenie starego panelu VideoPanel i utworzenie kolejnego, dlatego też funkcja StartPlayback zostaje wywołana ponownie </w:t>
+      </w:r>
+      <w:r>
+        <w:t xml:space="preserve">po czasie odtwarzania poprzedniej sekwencji poprzez zdarzenie oparte na liczniku czasu typu QTimer. Dopiero po dwóch sekwencjach widoczny jest widżet pozwalający na ocenę. Ocena jest przekazywana do zapisu do pliku w ten sam sposób co w przypadku konfiguracji pierwszej. </w:t>
+      </w:r>
+    </w:p>
+    <w:p/>
+    <w:p>
+      <w:pPr>
+        <w:ind w:firstLine="708"/>
+      </w:pPr>
+      <w:r>
+        <w:t xml:space="preserve">Stworzony w ten sposób interfejs pozwala na przeprowadzanie testów w trzech wybranych konfiguracjach. Interfejs można dodatkowo rozszerzyć o lokalizację za pomocą udostępnianego w ramach biblioteki QT narzędzia QT Linguist pozwalającego na tłumaczenie. Narzędzie to można również wykorzystać do podmiany pół tekstowych co pomogłoby skonstruować inne scenariusze testowe. </w:t>
+      </w:r>
+      <w:r>
+        <w:t>Całość interfejsu zostało utrzymane w szarych stonowanych kolorach niepowodujących rozproszenia uwagi testera, jednakże korzystano z po</w:t>
+      </w:r>
+      <w:r>
+        <w:t xml:space="preserve">dstawowych, szablonowych grafik, dlatego też istotnym krokiem w rozwoju aplikacji byłaby wymiana grafiki na dedykowane. </w:t>
+      </w:r>
       <w:bookmarkStart w:id="0" w:name="_GoBack"/>
       <w:bookmarkEnd w:id="0"/>
-    </w:p>
-    <w:p/>
-    <w:p>
-      <w:pPr>
-        <w:rPr>
-          <w:rStyle w:val="5yl5"/>
-        </w:rPr>
-      </w:pPr>
+      <w:r>
+        <w:t xml:space="preserve"> </w:t>
+      </w:r>
     </w:p>
     <w:sectPr>
       <w:pgSz w:w="11906" w:h="16838"/>

</xml_diff>